<commit_message>
yeu cau phi chuc nang
</commit_message>
<xml_diff>
--- a/RequirementSpecification.docx
+++ b/RequirementSpecification.docx
@@ -1,6 +1,6 @@
 
 <file path=word/document.xml><?xml version="1.0" encoding="utf-8"?>
-<w:document xmlns:wpc="http://schemas.microsoft.com/office/word/2010/wordprocessingCanvas" xmlns:cx="http://schemas.microsoft.com/office/drawing/2014/chartex" xmlns:cx1="http://schemas.microsoft.com/office/drawing/2015/9/8/chartex" xmlns:cx2="http://schemas.microsoft.com/office/drawing/2015/10/21/chartex" xmlns:cx3="http://schemas.microsoft.com/office/drawing/2016/5/9/chartex" xmlns:cx4="http://schemas.microsoft.com/office/drawing/2016/5/10/chartex" xmlns:cx5="http://schemas.microsoft.com/office/drawing/2016/5/11/chartex" xmlns:cx6="http://schemas.microsoft.com/office/drawing/2016/5/12/chartex" xmlns:cx7="http://schemas.microsoft.com/office/drawing/2016/5/13/chartex" xmlns:cx8="http://schemas.microsoft.com/office/drawing/2016/5/14/chartex" xmlns:mc="http://schemas.openxmlformats.org/markup-compatibility/2006" xmlns:aink="http://schemas.microsoft.com/office/drawing/2016/ink" xmlns:am3d="http://schemas.microsoft.com/office/drawing/2017/model3d" xmlns:o="urn:schemas-microsoft-com:office:office" xmlns:oel="http://schemas.microsoft.com/office/2019/extlst" xmlns:r="http://schemas.openxmlformats.org/officeDocument/2006/relationships" xmlns:m="http://schemas.openxmlformats.org/officeDocument/2006/math" xmlns:v="urn:schemas-microsoft-com:vml" xmlns:wp14="http://schemas.microsoft.com/office/word/2010/wordprocessingDrawing" xmlns:wp="http://schemas.openxmlformats.org/drawingml/2006/wordprocessingDrawing" xmlns:w10="urn:schemas-microsoft-com:office:word" xmlns:w="http://schemas.openxmlformats.org/wordprocessingml/2006/main" xmlns:w14="http://schemas.microsoft.com/office/word/2010/wordml" xmlns:w15="http://schemas.microsoft.com/office/word/2012/wordml" xmlns:w16cex="http://schemas.microsoft.com/office/word/2018/wordml/cex" xmlns:w16cid="http://schemas.microsoft.com/office/word/2016/wordml/cid" xmlns:w16="http://schemas.microsoft.com/office/word/2018/wordml" xmlns:w16sdtdh="http://schemas.microsoft.com/office/word/2020/wordml/sdtdatahash" xmlns:w16se="http://schemas.microsoft.com/office/word/2015/wordml/symex" xmlns:wpg="http://schemas.microsoft.com/office/word/2010/wordprocessingGroup" xmlns:wpi="http://schemas.microsoft.com/office/word/2010/wordprocessingInk" xmlns:wne="http://schemas.microsoft.com/office/word/2006/wordml" xmlns:wps="http://schemas.microsoft.com/office/word/2010/wordprocessingShape" mc:Ignorable="w14 w15 w16se w16cid w16 w16cex w16sdtdh wp14">
+<w:document xmlns:wpc="http://schemas.microsoft.com/office/word/2010/wordprocessingCanvas" xmlns:cx="http://schemas.microsoft.com/office/drawing/2014/chartex" xmlns:mc="http://schemas.openxmlformats.org/markup-compatibility/2006" xmlns:o="urn:schemas-microsoft-com:office:office" xmlns:r="http://schemas.openxmlformats.org/officeDocument/2006/relationships" xmlns:m="http://schemas.openxmlformats.org/officeDocument/2006/math" xmlns:v="urn:schemas-microsoft-com:vml" xmlns:wp14="http://schemas.microsoft.com/office/word/2010/wordprocessingDrawing" xmlns:wp="http://schemas.openxmlformats.org/drawingml/2006/wordprocessingDrawing" xmlns:w10="urn:schemas-microsoft-com:office:word" xmlns:w="http://schemas.openxmlformats.org/wordprocessingml/2006/main" xmlns:w14="http://schemas.microsoft.com/office/word/2010/wordml" xmlns:w15="http://schemas.microsoft.com/office/word/2012/wordml" xmlns:w16se="http://schemas.microsoft.com/office/word/2015/wordml/symex" xmlns:wpg="http://schemas.microsoft.com/office/word/2010/wordprocessingGroup" xmlns:wpi="http://schemas.microsoft.com/office/word/2010/wordprocessingInk" xmlns:wne="http://schemas.microsoft.com/office/word/2006/wordml" xmlns:wps="http://schemas.microsoft.com/office/word/2010/wordprocessingShape" mc:Ignorable="w14 w15 w16se wp14">
   <w:body>
     <w:p>
       <w:pPr>
@@ -4028,25 +4028,7 @@
                       <w:sz w:val="24"/>
                       <w:szCs w:val="24"/>
                     </w:rPr>
-                    <w:t xml:space="preserve">Thành viên có thể nhập thông tin cá nhân (giới tính, năm </w:t>
-                  </w:r>
-                  <w:proofErr w:type="gramStart"/>
-                  <w:r>
-                    <w:rPr>
-                      <w:rFonts w:eastAsia="Times New Roman" w:cs="Times New Roman"/>
-                      <w:sz w:val="24"/>
-                      <w:szCs w:val="24"/>
-                    </w:rPr>
-                    <w:t>sinh,...</w:t>
-                  </w:r>
-                  <w:proofErr w:type="gramEnd"/>
-                  <w:r>
-                    <w:rPr>
-                      <w:rFonts w:eastAsia="Times New Roman" w:cs="Times New Roman"/>
-                      <w:sz w:val="24"/>
-                      <w:szCs w:val="24"/>
-                    </w:rPr>
-                    <w:t>) để hệ thống tính toán bản mệnh và nhận được các tư vấn chi tiết hơn về việc chọn loại cá Koi và địa điểm phù hợp với phong thủy và bản mệnh</w:t>
+                    <w:t>Thành viên có thể nhập thông tin cá nhân (giới tính, năm sinh,...) để hệ thống tính toán bản mệnh và nhận được các tư vấn chi tiết hơn về việc chọn loại cá Koi và địa điểm phù hợp với phong thủy và bản mệnh</w:t>
                   </w:r>
                 </w:p>
                 <w:p>
@@ -4125,6 +4107,7 @@
                       <w:sz w:val="24"/>
                       <w:szCs w:val="24"/>
                     </w:rPr>
+                    <w:lastRenderedPageBreak/>
                     <w:t>Thành viên có quyền tra cứu các thông tin đã lưu về hồ cá và các điểm phong thủy đã được hệ thống tư vấn trước đó.</w:t>
                   </w:r>
                 </w:p>
@@ -4151,6 +4134,7 @@
                     <w:spacing w:after="0" w:line="270" w:lineRule="atLeast"/>
                   </w:pPr>
                   <w:r>
+                    <w:lastRenderedPageBreak/>
                     <w:t>2.2.3.</w:t>
                   </w:r>
                 </w:p>
@@ -4228,7 +4212,6 @@
                     <w:spacing w:after="0" w:line="270" w:lineRule="atLeast"/>
                   </w:pPr>
                   <w:r>
-                    <w:lastRenderedPageBreak/>
                     <w:t>2.2.4.</w:t>
                   </w:r>
                 </w:p>
@@ -5159,6 +5142,7 @@
                     <w:spacing w:after="0" w:line="270" w:lineRule="atLeast"/>
                   </w:pPr>
                   <w:r>
+                    <w:lastRenderedPageBreak/>
                     <w:t>3.1.7</w:t>
                   </w:r>
                 </w:p>
@@ -5341,7 +5325,6 @@
         <w:rPr>
           <w:lang w:val="vi-VN"/>
         </w:rPr>
-        <w:lastRenderedPageBreak/>
         <w:t xml:space="preserve">II.2. </w:t>
       </w:r>
       <w:r>
@@ -5401,6 +5384,470 @@
             <wp:extent cx="4002335" cy="2253535"/>
             <wp:effectExtent l="0" t="0" r="0" b="0"/>
             <wp:docPr id="1" name="Picture 1"/>
+            <wp:cNvGraphicFramePr>
+              <a:graphicFrameLocks xmlns:a="http://schemas.openxmlformats.org/drawingml/2006/main" noChangeAspect="1"/>
+            </wp:cNvGraphicFramePr>
+            <a:graphic xmlns:a="http://schemas.openxmlformats.org/drawingml/2006/main">
+              <a:graphicData uri="http://schemas.openxmlformats.org/drawingml/2006/picture">
+                <pic:pic xmlns:pic="http://schemas.openxmlformats.org/drawingml/2006/picture">
+                  <pic:nvPicPr>
+                    <pic:cNvPr id="1" name=""/>
+                    <pic:cNvPicPr/>
+                  </pic:nvPicPr>
+                  <pic:blipFill>
+                    <a:blip r:embed="rId10"/>
+                    <a:stretch>
+                      <a:fillRect/>
+                    </a:stretch>
+                  </pic:blipFill>
+                  <pic:spPr>
+                    <a:xfrm>
+                      <a:off x="0" y="0"/>
+                      <a:ext cx="4013783" cy="2259981"/>
+                    </a:xfrm>
+                    <a:prstGeom prst="rect">
+                      <a:avLst/>
+                    </a:prstGeom>
+                  </pic:spPr>
+                </pic:pic>
+              </a:graphicData>
+            </a:graphic>
+          </wp:inline>
+        </w:drawing>
+      </w:r>
+    </w:p>
+    <w:p>
+      <w:pPr>
+        <w:pStyle w:val="Caption"/>
+        <w:jc w:val="center"/>
+        <w:rPr>
+          <w:lang w:val="vi-VN"/>
+        </w:rPr>
+      </w:pPr>
+      <w:bookmarkStart w:id="14" w:name="_Toc476658506"/>
+      <w:r>
+        <w:t xml:space="preserve">Hình </w:t>
+      </w:r>
+      <w:r>
+        <w:fldChar w:fldCharType="begin"/>
+      </w:r>
+      <w:r>
+        <w:instrText xml:space="preserve"> SEQ Hình \* ARABIC </w:instrText>
+      </w:r>
+      <w:r>
+        <w:fldChar w:fldCharType="separate"/>
+      </w:r>
+      <w:r>
+        <w:rPr>
+          <w:noProof/>
+        </w:rPr>
+        <w:t>1</w:t>
+      </w:r>
+      <w:r>
+        <w:rPr>
+          <w:noProof/>
+        </w:rPr>
+        <w:fldChar w:fldCharType="end"/>
+      </w:r>
+      <w:r>
+        <w:t>: Các actors của hệ thống</w:t>
+      </w:r>
+      <w:bookmarkEnd w:id="14"/>
+    </w:p>
+    <w:p>
+      <w:pPr>
+        <w:pStyle w:val="Heading2"/>
+        <w:jc w:val="both"/>
+      </w:pPr>
+      <w:bookmarkStart w:id="15" w:name="_Toc476658493"/>
+      <w:commentRangeStart w:id="16"/>
+      <w:r>
+        <w:rPr>
+          <w:lang w:val="vi-VN"/>
+        </w:rPr>
+        <w:t xml:space="preserve">II.3. </w:t>
+      </w:r>
+      <w:r>
+        <w:t>Môi trườ</w:t>
+      </w:r>
+      <w:r>
+        <w:t>ng</w:t>
+      </w:r>
+      <w:r>
+        <w:t xml:space="preserve"> thiết kế &amp; xây dựng</w:t>
+      </w:r>
+      <w:commentRangeEnd w:id="16"/>
+      <w:r>
+        <w:rPr>
+          <w:rStyle w:val="CommentReference"/>
+          <w:rFonts w:ascii="Times New Roman" w:eastAsiaTheme="minorHAnsi" w:hAnsi="Times New Roman" w:cstheme="minorBidi"/>
+          <w:color w:val="auto"/>
+        </w:rPr>
+        <w:commentReference w:id="16"/>
+      </w:r>
+      <w:bookmarkEnd w:id="15"/>
+    </w:p>
+    <w:p>
+      <w:pPr>
+        <w:jc w:val="both"/>
+      </w:pPr>
+      <w:r>
+        <w:t xml:space="preserve">Website </w:t>
+      </w:r>
+      <w:r>
+        <w:t>Book &amp; DVD eStore</w:t>
+      </w:r>
+      <w:r>
+        <w:t xml:space="preserve"> </w:t>
+      </w:r>
+      <w:r>
+        <w:t xml:space="preserve">được xây dựng </w:t>
+      </w:r>
+      <w:r>
+        <w:t xml:space="preserve">trên công nghệ .Net, </w:t>
+      </w:r>
+      <w:r>
+        <w:t>bao gồm:</w:t>
+      </w:r>
+    </w:p>
+    <w:p>
+      <w:pPr>
+        <w:pStyle w:val="ListParagraph"/>
+        <w:numPr>
+          <w:ilvl w:val="0"/>
+          <w:numId w:val="9"/>
+        </w:numPr>
+        <w:jc w:val="both"/>
+        <w:rPr>
+          <w:lang w:val="vi-VN"/>
+        </w:rPr>
+      </w:pPr>
+      <w:r>
+        <w:t>ASP.Net framework</w:t>
+      </w:r>
+      <w:r>
+        <w:t xml:space="preserve"> (phiên bản 4.5 trở lên) </w:t>
+      </w:r>
+    </w:p>
+    <w:p>
+      <w:pPr>
+        <w:pStyle w:val="ListParagraph"/>
+        <w:numPr>
+          <w:ilvl w:val="0"/>
+          <w:numId w:val="9"/>
+        </w:numPr>
+        <w:jc w:val="both"/>
+        <w:rPr>
+          <w:lang w:val="vi-VN"/>
+        </w:rPr>
+      </w:pPr>
+      <w:r>
+        <w:t>Cơ sở dữ liệu SQL Server</w:t>
+      </w:r>
+      <w:r>
+        <w:t xml:space="preserve"> (phiên bản từ 2008 trở lên)</w:t>
+      </w:r>
+    </w:p>
+    <w:p>
+      <w:pPr>
+        <w:pStyle w:val="ListParagraph"/>
+        <w:numPr>
+          <w:ilvl w:val="0"/>
+          <w:numId w:val="9"/>
+        </w:numPr>
+        <w:jc w:val="both"/>
+        <w:rPr>
+          <w:lang w:val="vi-VN"/>
+        </w:rPr>
+      </w:pPr>
+      <w:r>
+        <w:t xml:space="preserve">Đảm bảo hoạt động tốt trên các trình duyệt phổ biến như: </w:t>
+      </w:r>
+      <w:r>
+        <w:t xml:space="preserve">Chrome, Firefox, Safari, </w:t>
+      </w:r>
+      <w:r>
+        <w:t xml:space="preserve">Internet </w:t>
+      </w:r>
+      <w:r>
+        <w:t>Explorer.</w:t>
+      </w:r>
+    </w:p>
+    <w:p>
+      <w:pPr>
+        <w:pStyle w:val="ListParagraph"/>
+        <w:numPr>
+          <w:ilvl w:val="0"/>
+          <w:numId w:val="9"/>
+        </w:numPr>
+        <w:jc w:val="both"/>
+        <w:rPr>
+          <w:lang w:val="vi-VN"/>
+        </w:rPr>
+      </w:pPr>
+      <w:r>
+        <w:t xml:space="preserve">Đảm bảo hoạt động tốt trên nhiều loại thiết bị khác nhau: </w:t>
+      </w:r>
+      <w:r>
+        <w:t>Computer, Smartphone, IPAD</w:t>
+      </w:r>
+    </w:p>
+    <w:p>
+      <w:pPr>
+        <w:pStyle w:val="Heading1"/>
+        <w:jc w:val="both"/>
+      </w:pPr>
+      <w:bookmarkStart w:id="17" w:name="_Toc476658494"/>
+      <w:r>
+        <w:rPr>
+          <w:lang w:val="vi-VN"/>
+        </w:rPr>
+        <w:t xml:space="preserve">III. </w:t>
+      </w:r>
+      <w:r>
+        <w:rPr>
+          <w:lang w:val="vi-VN"/>
+        </w:rPr>
+        <w:t>Y</w:t>
+      </w:r>
+      <w:r>
+        <w:t xml:space="preserve">êu cầu </w:t>
+      </w:r>
+      <w:r>
+        <w:rPr>
+          <w:lang w:val="vi-VN"/>
+        </w:rPr>
+        <w:t>tương tác ngoài</w:t>
+      </w:r>
+      <w:bookmarkEnd w:id="17"/>
+    </w:p>
+    <w:p>
+      <w:pPr>
+        <w:pStyle w:val="Heading2"/>
+        <w:jc w:val="both"/>
+      </w:pPr>
+      <w:bookmarkStart w:id="18" w:name="_Toc476658495"/>
+      <w:commentRangeStart w:id="19"/>
+      <w:r>
+        <w:rPr>
+          <w:lang w:val="vi-VN"/>
+        </w:rPr>
+        <w:t xml:space="preserve">III.1. </w:t>
+      </w:r>
+      <w:r>
+        <w:rPr>
+          <w:lang w:val="vi-VN"/>
+        </w:rPr>
+        <w:t>Giao diện người dụng</w:t>
+      </w:r>
+      <w:commentRangeEnd w:id="19"/>
+      <w:r>
+        <w:rPr>
+          <w:rStyle w:val="CommentReference"/>
+          <w:rFonts w:ascii="Times New Roman" w:eastAsiaTheme="minorHAnsi" w:hAnsi="Times New Roman" w:cstheme="minorBidi"/>
+          <w:color w:val="auto"/>
+        </w:rPr>
+        <w:commentReference w:id="19"/>
+      </w:r>
+      <w:bookmarkEnd w:id="18"/>
+    </w:p>
+    <w:p>
+      <w:pPr>
+        <w:pStyle w:val="ListParagraph"/>
+        <w:numPr>
+          <w:ilvl w:val="0"/>
+          <w:numId w:val="9"/>
+        </w:numPr>
+        <w:jc w:val="both"/>
+      </w:pPr>
+      <w:r>
+        <w:t>C</w:t>
+      </w:r>
+      <w:r>
+        <w:t>ác trang con (pages) có chung một khuôn mẫu giao diện thống nhất</w:t>
+      </w:r>
+      <w:r>
+        <w:t xml:space="preserve"> (header, menu, footer)</w:t>
+      </w:r>
+      <w:r>
+        <w:t>.</w:t>
+      </w:r>
+    </w:p>
+    <w:p>
+      <w:pPr>
+        <w:pStyle w:val="ListParagraph"/>
+        <w:numPr>
+          <w:ilvl w:val="0"/>
+          <w:numId w:val="9"/>
+        </w:numPr>
+        <w:jc w:val="both"/>
+      </w:pPr>
+      <w:r>
+        <w:t xml:space="preserve">Giao diện phải được thiết kế </w:t>
+      </w:r>
+      <w:r>
+        <w:t xml:space="preserve">đơn giản, </w:t>
+      </w:r>
+      <w:r>
+        <w:t>khoa học và thân thiện với người dùng.</w:t>
+      </w:r>
+    </w:p>
+    <w:p>
+      <w:pPr>
+        <w:pStyle w:val="Heading2"/>
+        <w:rPr>
+          <w:lang w:val="vi-VN"/>
+        </w:rPr>
+      </w:pPr>
+      <w:bookmarkStart w:id="20" w:name="_Toc476658496"/>
+      <w:commentRangeStart w:id="21"/>
+      <w:r>
+        <w:rPr>
+          <w:lang w:val="vi-VN"/>
+        </w:rPr>
+        <w:lastRenderedPageBreak/>
+        <w:t>III.2. Yêu cầu tương tác</w:t>
+      </w:r>
+      <w:r>
+        <w:rPr>
+          <w:lang w:val="vi-VN"/>
+        </w:rPr>
+        <w:t xml:space="preserve"> với phần cứng</w:t>
+      </w:r>
+      <w:commentRangeEnd w:id="21"/>
+      <w:r>
+        <w:rPr>
+          <w:rStyle w:val="CommentReference"/>
+          <w:rFonts w:ascii="Times New Roman" w:eastAsiaTheme="minorHAnsi" w:hAnsi="Times New Roman" w:cstheme="minorBidi"/>
+          <w:color w:val="auto"/>
+        </w:rPr>
+        <w:commentReference w:id="21"/>
+      </w:r>
+      <w:bookmarkEnd w:id="20"/>
+    </w:p>
+    <w:p>
+      <w:r>
+        <w:t xml:space="preserve">Hiện tại </w:t>
+      </w:r>
+      <w:r>
+        <w:t xml:space="preserve">hệ thống chưa cần tương tác với các thiết bị đặc biết khác ngoài </w:t>
+      </w:r>
+      <w:r>
+        <w:t>hệ thống máy tính thông thườ</w:t>
+      </w:r>
+      <w:r>
+        <w:t>ng</w:t>
+      </w:r>
+      <w:r>
+        <w:t>.</w:t>
+      </w:r>
+    </w:p>
+    <w:p>
+      <w:pPr>
+        <w:pStyle w:val="Heading2"/>
+        <w:rPr>
+          <w:lang w:val="vi-VN"/>
+        </w:rPr>
+      </w:pPr>
+      <w:bookmarkStart w:id="22" w:name="_Toc476658497"/>
+      <w:commentRangeStart w:id="23"/>
+      <w:r>
+        <w:rPr>
+          <w:lang w:val="vi-VN"/>
+        </w:rPr>
+        <w:t>III.3. Yêu cầu tương tác với phần mềm</w:t>
+      </w:r>
+      <w:commentRangeEnd w:id="23"/>
+      <w:r>
+        <w:rPr>
+          <w:rStyle w:val="CommentReference"/>
+          <w:rFonts w:ascii="Times New Roman" w:eastAsiaTheme="minorHAnsi" w:hAnsi="Times New Roman" w:cstheme="minorBidi"/>
+          <w:color w:val="auto"/>
+        </w:rPr>
+        <w:commentReference w:id="23"/>
+      </w:r>
+      <w:bookmarkEnd w:id="22"/>
+    </w:p>
+    <w:p>
+      <w:pPr>
+        <w:jc w:val="both"/>
+      </w:pPr>
+      <w:r>
+        <w:t xml:space="preserve">Trong tương lai </w:t>
+      </w:r>
+      <w:r>
+        <w:t xml:space="preserve">dữ liệu </w:t>
+      </w:r>
+      <w:r>
+        <w:t>hóa đơn của hệ thống cần trích xuất sang cho hệ thông kê toán của Công ty.</w:t>
+      </w:r>
+    </w:p>
+    <w:p>
+      <w:pPr>
+        <w:pStyle w:val="Heading1"/>
+        <w:jc w:val="both"/>
+      </w:pPr>
+      <w:bookmarkStart w:id="24" w:name="_Toc476658498"/>
+      <w:commentRangeStart w:id="25"/>
+      <w:r>
+        <w:rPr>
+          <w:lang w:val="vi-VN"/>
+        </w:rPr>
+        <w:t xml:space="preserve">IV. </w:t>
+      </w:r>
+      <w:r>
+        <w:t>Kiến trúc</w:t>
+      </w:r>
+      <w:r>
+        <w:rPr>
+          <w:lang w:val="vi-VN"/>
+        </w:rPr>
+        <w:t xml:space="preserve"> </w:t>
+      </w:r>
+      <w:r>
+        <w:t>hệ thống</w:t>
+      </w:r>
+      <w:commentRangeEnd w:id="25"/>
+      <w:r>
+        <w:rPr>
+          <w:rStyle w:val="CommentReference"/>
+          <w:rFonts w:ascii="Times New Roman" w:eastAsiaTheme="minorHAnsi" w:hAnsi="Times New Roman" w:cstheme="minorBidi"/>
+          <w:color w:val="auto"/>
+        </w:rPr>
+        <w:commentReference w:id="25"/>
+      </w:r>
+      <w:bookmarkEnd w:id="24"/>
+    </w:p>
+    <w:p>
+      <w:pPr>
+        <w:pStyle w:val="Heading2"/>
+      </w:pPr>
+      <w:bookmarkStart w:id="26" w:name="_Toc476658499"/>
+      <w:r>
+        <w:t>IV.1.</w:t>
+      </w:r>
+      <w:r>
+        <w:t xml:space="preserve"> </w:t>
+      </w:r>
+      <w:r>
+        <w:t>Kiến trúc tổng thể của hệ thống</w:t>
+      </w:r>
+      <w:bookmarkEnd w:id="26"/>
+    </w:p>
+    <w:p>
+      <w:pPr>
+        <w:keepNext/>
+        <w:jc w:val="center"/>
+      </w:pPr>
+      <w:r>
+        <w:rPr>
+          <w:noProof/>
+        </w:rPr>
+        <w:drawing>
+          <wp:inline distT="0" distB="0" distL="0" distR="0" wp14:anchorId="0248B386" wp14:editId="6C3FC76A">
+            <wp:extent cx="1383527" cy="2433100"/>
+            <wp:effectExtent l="0" t="0" r="7620" b="5715"/>
+            <wp:docPr id="3" name="Picture 3"/>
             <wp:cNvGraphicFramePr>
               <a:graphicFrameLocks xmlns:a="http://schemas.openxmlformats.org/drawingml/2006/main" noChangeAspect="1"/>
             </wp:cNvGraphicFramePr>
@@ -5420,7 +5867,7 @@
                   <pic:spPr>
                     <a:xfrm>
                       <a:off x="0" y="0"/>
-                      <a:ext cx="4013783" cy="2259981"/>
+                      <a:ext cx="1386707" cy="2438693"/>
                     </a:xfrm>
                     <a:prstGeom prst="rect">
                       <a:avLst/>
@@ -5437,11 +5884,8 @@
       <w:pPr>
         <w:pStyle w:val="Caption"/>
         <w:jc w:val="center"/>
-        <w:rPr>
-          <w:lang w:val="vi-VN"/>
-        </w:rPr>
-      </w:pPr>
-      <w:bookmarkStart w:id="14" w:name="_Toc476658506"/>
+      </w:pPr>
+      <w:bookmarkStart w:id="27" w:name="_Toc476658507"/>
       <w:r>
         <w:t xml:space="preserve">Hình </w:t>
       </w:r>
@@ -5458,7 +5902,7 @@
         <w:rPr>
           <w:noProof/>
         </w:rPr>
-        <w:t>1</w:t>
+        <w:t>2</w:t>
       </w:r>
       <w:r>
         <w:rPr>
@@ -5467,392 +5911,12 @@
         <w:fldChar w:fldCharType="end"/>
       </w:r>
       <w:r>
-        <w:t>: Các actors của hệ thống</w:t>
-      </w:r>
-      <w:bookmarkEnd w:id="14"/>
+        <w:t>: Component diagram</w:t>
+      </w:r>
+      <w:bookmarkEnd w:id="27"/>
     </w:p>
     <w:p>
       <w:pPr>
-        <w:pStyle w:val="Heading2"/>
-        <w:jc w:val="both"/>
-      </w:pPr>
-      <w:bookmarkStart w:id="15" w:name="_Toc476658493"/>
-      <w:commentRangeStart w:id="16"/>
-      <w:r>
-        <w:rPr>
-          <w:lang w:val="vi-VN"/>
-        </w:rPr>
-        <w:t xml:space="preserve">II.3. </w:t>
-      </w:r>
-      <w:r>
-        <w:t>Môi trườ</w:t>
-      </w:r>
-      <w:r>
-        <w:t>ng</w:t>
-      </w:r>
-      <w:r>
-        <w:t xml:space="preserve"> thiết kế &amp; xây dựng</w:t>
-      </w:r>
-      <w:commentRangeEnd w:id="16"/>
-      <w:r>
-        <w:rPr>
-          <w:rStyle w:val="CommentReference"/>
-          <w:rFonts w:ascii="Times New Roman" w:eastAsiaTheme="minorHAnsi" w:hAnsi="Times New Roman" w:cstheme="minorBidi"/>
-          <w:color w:val="auto"/>
-        </w:rPr>
-        <w:commentReference w:id="16"/>
-      </w:r>
-      <w:bookmarkEnd w:id="15"/>
-    </w:p>
-    <w:p>
-      <w:pPr>
-        <w:jc w:val="both"/>
-      </w:pPr>
-      <w:r>
-        <w:t xml:space="preserve">Website </w:t>
-      </w:r>
-      <w:r>
-        <w:t>Book &amp; DVD eStore</w:t>
-      </w:r>
-      <w:r>
-        <w:t xml:space="preserve"> </w:t>
-      </w:r>
-      <w:r>
-        <w:t xml:space="preserve">được xây dựng </w:t>
-      </w:r>
-      <w:r>
-        <w:t xml:space="preserve">trên công nghệ .Net, </w:t>
-      </w:r>
-      <w:r>
-        <w:t>bao gồm:</w:t>
-      </w:r>
-    </w:p>
-    <w:p>
-      <w:pPr>
-        <w:pStyle w:val="ListParagraph"/>
-        <w:numPr>
-          <w:ilvl w:val="0"/>
-          <w:numId w:val="9"/>
-        </w:numPr>
-        <w:jc w:val="both"/>
-        <w:rPr>
-          <w:lang w:val="vi-VN"/>
-        </w:rPr>
-      </w:pPr>
-      <w:r>
-        <w:t>ASP.Net framework</w:t>
-      </w:r>
-      <w:r>
-        <w:t xml:space="preserve"> (phiên bản 4.5 trở lên) </w:t>
-      </w:r>
-    </w:p>
-    <w:p>
-      <w:pPr>
-        <w:pStyle w:val="ListParagraph"/>
-        <w:numPr>
-          <w:ilvl w:val="0"/>
-          <w:numId w:val="9"/>
-        </w:numPr>
-        <w:jc w:val="both"/>
-        <w:rPr>
-          <w:lang w:val="vi-VN"/>
-        </w:rPr>
-      </w:pPr>
-      <w:r>
-        <w:t>Cơ sở dữ liệu SQL Server</w:t>
-      </w:r>
-      <w:r>
-        <w:t xml:space="preserve"> (phiên bản từ 2008 trở lên)</w:t>
-      </w:r>
-    </w:p>
-    <w:p>
-      <w:pPr>
-        <w:pStyle w:val="ListParagraph"/>
-        <w:numPr>
-          <w:ilvl w:val="0"/>
-          <w:numId w:val="9"/>
-        </w:numPr>
-        <w:jc w:val="both"/>
-        <w:rPr>
-          <w:lang w:val="vi-VN"/>
-        </w:rPr>
-      </w:pPr>
-      <w:r>
-        <w:t xml:space="preserve">Đảm bảo hoạt động tốt trên các trình duyệt phổ biến như: </w:t>
-      </w:r>
-      <w:r>
-        <w:t xml:space="preserve">Chrome, Firefox, Safari, </w:t>
-      </w:r>
-      <w:r>
-        <w:t xml:space="preserve">Internet </w:t>
-      </w:r>
-      <w:r>
-        <w:t>Explorer.</w:t>
-      </w:r>
-    </w:p>
-    <w:p>
-      <w:pPr>
-        <w:pStyle w:val="ListParagraph"/>
-        <w:numPr>
-          <w:ilvl w:val="0"/>
-          <w:numId w:val="9"/>
-        </w:numPr>
-        <w:jc w:val="both"/>
-        <w:rPr>
-          <w:lang w:val="vi-VN"/>
-        </w:rPr>
-      </w:pPr>
-      <w:r>
-        <w:t xml:space="preserve">Đảm bảo hoạt động tốt trên nhiều loại thiết bị khác nhau: </w:t>
-      </w:r>
-      <w:r>
-        <w:t>Computer, Smartphone, IPAD</w:t>
-      </w:r>
-    </w:p>
-    <w:p>
-      <w:pPr>
-        <w:pStyle w:val="Heading1"/>
-        <w:jc w:val="both"/>
-      </w:pPr>
-      <w:bookmarkStart w:id="17" w:name="_Toc476658494"/>
-      <w:r>
-        <w:rPr>
-          <w:lang w:val="vi-VN"/>
-        </w:rPr>
-        <w:t xml:space="preserve">III. </w:t>
-      </w:r>
-      <w:r>
-        <w:rPr>
-          <w:lang w:val="vi-VN"/>
-        </w:rPr>
-        <w:t>Y</w:t>
-      </w:r>
-      <w:r>
-        <w:t xml:space="preserve">êu cầu </w:t>
-      </w:r>
-      <w:r>
-        <w:rPr>
-          <w:lang w:val="vi-VN"/>
-        </w:rPr>
-        <w:t>tương tác ngoài</w:t>
-      </w:r>
-      <w:bookmarkEnd w:id="17"/>
-    </w:p>
-    <w:p>
-      <w:pPr>
-        <w:pStyle w:val="Heading2"/>
-        <w:jc w:val="both"/>
-      </w:pPr>
-      <w:bookmarkStart w:id="18" w:name="_Toc476658495"/>
-      <w:commentRangeStart w:id="19"/>
-      <w:r>
-        <w:rPr>
-          <w:lang w:val="vi-VN"/>
-        </w:rPr>
-        <w:t xml:space="preserve">III.1. </w:t>
-      </w:r>
-      <w:r>
-        <w:rPr>
-          <w:lang w:val="vi-VN"/>
-        </w:rPr>
-        <w:t>Giao diện người dụng</w:t>
-      </w:r>
-      <w:commentRangeEnd w:id="19"/>
-      <w:r>
-        <w:rPr>
-          <w:rStyle w:val="CommentReference"/>
-          <w:rFonts w:ascii="Times New Roman" w:eastAsiaTheme="minorHAnsi" w:hAnsi="Times New Roman" w:cstheme="minorBidi"/>
-          <w:color w:val="auto"/>
-        </w:rPr>
-        <w:commentReference w:id="19"/>
-      </w:r>
-      <w:bookmarkEnd w:id="18"/>
-    </w:p>
-    <w:p>
-      <w:pPr>
-        <w:pStyle w:val="ListParagraph"/>
-        <w:numPr>
-          <w:ilvl w:val="0"/>
-          <w:numId w:val="9"/>
-        </w:numPr>
-        <w:jc w:val="both"/>
-      </w:pPr>
-      <w:r>
-        <w:t>C</w:t>
-      </w:r>
-      <w:r>
-        <w:t>ác trang con (pages) có chung một khuôn mẫu giao diện thống nhất</w:t>
-      </w:r>
-      <w:r>
-        <w:t xml:space="preserve"> (header, menu, footer)</w:t>
-      </w:r>
-      <w:r>
-        <w:t>.</w:t>
-      </w:r>
-    </w:p>
-    <w:p>
-      <w:pPr>
-        <w:pStyle w:val="ListParagraph"/>
-        <w:numPr>
-          <w:ilvl w:val="0"/>
-          <w:numId w:val="9"/>
-        </w:numPr>
-        <w:jc w:val="both"/>
-      </w:pPr>
-      <w:r>
-        <w:t xml:space="preserve">Giao diện phải được thiết kế </w:t>
-      </w:r>
-      <w:r>
-        <w:t xml:space="preserve">đơn giản, </w:t>
-      </w:r>
-      <w:r>
-        <w:t>khoa học và thân thiện với người dùng.</w:t>
-      </w:r>
-    </w:p>
-    <w:p>
-      <w:pPr>
-        <w:pStyle w:val="Heading2"/>
-        <w:rPr>
-          <w:lang w:val="vi-VN"/>
-        </w:rPr>
-      </w:pPr>
-      <w:bookmarkStart w:id="20" w:name="_Toc476658496"/>
-      <w:commentRangeStart w:id="21"/>
-      <w:r>
-        <w:rPr>
-          <w:lang w:val="vi-VN"/>
-        </w:rPr>
-        <w:t>III.2. Yêu cầu tương tác</w:t>
-      </w:r>
-      <w:r>
-        <w:rPr>
-          <w:lang w:val="vi-VN"/>
-        </w:rPr>
-        <w:t xml:space="preserve"> với phần cứng</w:t>
-      </w:r>
-      <w:commentRangeEnd w:id="21"/>
-      <w:r>
-        <w:rPr>
-          <w:rStyle w:val="CommentReference"/>
-          <w:rFonts w:ascii="Times New Roman" w:eastAsiaTheme="minorHAnsi" w:hAnsi="Times New Roman" w:cstheme="minorBidi"/>
-          <w:color w:val="auto"/>
-        </w:rPr>
-        <w:commentReference w:id="21"/>
-      </w:r>
-      <w:bookmarkEnd w:id="20"/>
-    </w:p>
-    <w:p>
-      <w:r>
-        <w:t xml:space="preserve">Hiện tại </w:t>
-      </w:r>
-      <w:r>
-        <w:t xml:space="preserve">hệ thống chưa cần tương tác với các thiết bị đặc biết khác ngoài </w:t>
-      </w:r>
-      <w:r>
-        <w:t>hệ thống máy tính thông thườ</w:t>
-      </w:r>
-      <w:r>
-        <w:t>ng</w:t>
-      </w:r>
-      <w:r>
-        <w:t>.</w:t>
-      </w:r>
-    </w:p>
-    <w:p>
-      <w:pPr>
-        <w:pStyle w:val="Heading2"/>
-        <w:rPr>
-          <w:lang w:val="vi-VN"/>
-        </w:rPr>
-      </w:pPr>
-      <w:bookmarkStart w:id="22" w:name="_Toc476658497"/>
-      <w:commentRangeStart w:id="23"/>
-      <w:r>
-        <w:rPr>
-          <w:lang w:val="vi-VN"/>
-        </w:rPr>
-        <w:t>III.3. Yêu cầu tương tác với phần mềm</w:t>
-      </w:r>
-      <w:commentRangeEnd w:id="23"/>
-      <w:r>
-        <w:rPr>
-          <w:rStyle w:val="CommentReference"/>
-          <w:rFonts w:ascii="Times New Roman" w:eastAsiaTheme="minorHAnsi" w:hAnsi="Times New Roman" w:cstheme="minorBidi"/>
-          <w:color w:val="auto"/>
-        </w:rPr>
-        <w:commentReference w:id="23"/>
-      </w:r>
-      <w:bookmarkEnd w:id="22"/>
-    </w:p>
-    <w:p>
-      <w:pPr>
-        <w:jc w:val="both"/>
-      </w:pPr>
-      <w:r>
-        <w:t xml:space="preserve">Trong tương lai </w:t>
-      </w:r>
-      <w:r>
-        <w:t xml:space="preserve">dữ liệu </w:t>
-      </w:r>
-      <w:r>
-        <w:t>hóa đơn của hệ thống cần trích xuất sang cho hệ thông kê toán của Công ty.</w:t>
-      </w:r>
-    </w:p>
-    <w:p>
-      <w:pPr>
-        <w:pStyle w:val="Heading1"/>
-        <w:jc w:val="both"/>
-      </w:pPr>
-      <w:bookmarkStart w:id="24" w:name="_Toc476658498"/>
-      <w:commentRangeStart w:id="25"/>
-      <w:r>
-        <w:rPr>
-          <w:lang w:val="vi-VN"/>
-        </w:rPr>
-        <w:lastRenderedPageBreak/>
-        <w:t xml:space="preserve">IV. </w:t>
-      </w:r>
-      <w:r>
-        <w:t>Kiến trúc</w:t>
-      </w:r>
-      <w:r>
-        <w:rPr>
-          <w:lang w:val="vi-VN"/>
-        </w:rPr>
-        <w:t xml:space="preserve"> </w:t>
-      </w:r>
-      <w:r>
-        <w:t>hệ thống</w:t>
-      </w:r>
-      <w:commentRangeEnd w:id="25"/>
-      <w:r>
-        <w:rPr>
-          <w:rStyle w:val="CommentReference"/>
-          <w:rFonts w:ascii="Times New Roman" w:eastAsiaTheme="minorHAnsi" w:hAnsi="Times New Roman" w:cstheme="minorBidi"/>
-          <w:color w:val="auto"/>
-        </w:rPr>
-        <w:commentReference w:id="25"/>
-      </w:r>
-      <w:bookmarkEnd w:id="24"/>
-    </w:p>
-    <w:p>
-      <w:pPr>
-        <w:pStyle w:val="Heading2"/>
-      </w:pPr>
-      <w:bookmarkStart w:id="26" w:name="_Toc476658499"/>
-      <w:r>
-        <w:t>IV.1.</w:t>
-      </w:r>
-      <w:r>
-        <w:t xml:space="preserve"> </w:t>
-      </w:r>
-      <w:r>
-        <w:t>Kiến trúc tổng thể của hệ thống</w:t>
-      </w:r>
-      <w:bookmarkEnd w:id="26"/>
-    </w:p>
-    <w:p>
-      <w:pPr>
         <w:keepNext/>
         <w:jc w:val="center"/>
       </w:pPr>
@@ -5861,10 +5925,10 @@
           <w:noProof/>
         </w:rPr>
         <w:drawing>
-          <wp:inline distT="0" distB="0" distL="0" distR="0" wp14:anchorId="0248B386" wp14:editId="6C3FC76A">
-            <wp:extent cx="1383527" cy="2433100"/>
-            <wp:effectExtent l="0" t="0" r="7620" b="5715"/>
-            <wp:docPr id="3" name="Picture 3"/>
+          <wp:inline distT="0" distB="0" distL="0" distR="0" wp14:anchorId="7F13B180" wp14:editId="3CDDAEEE">
+            <wp:extent cx="2472962" cy="1553368"/>
+            <wp:effectExtent l="0" t="0" r="3810" b="8890"/>
+            <wp:docPr id="2" name="Picture 2"/>
             <wp:cNvGraphicFramePr>
               <a:graphicFrameLocks xmlns:a="http://schemas.openxmlformats.org/drawingml/2006/main" noChangeAspect="1"/>
             </wp:cNvGraphicFramePr>
@@ -5884,7 +5948,7 @@
                   <pic:spPr>
                     <a:xfrm>
                       <a:off x="0" y="0"/>
-                      <a:ext cx="1386707" cy="2438693"/>
+                      <a:ext cx="2487086" cy="1562240"/>
                     </a:xfrm>
                     <a:prstGeom prst="rect">
                       <a:avLst/>
@@ -5902,7 +5966,7 @@
         <w:pStyle w:val="Caption"/>
         <w:jc w:val="center"/>
       </w:pPr>
-      <w:bookmarkStart w:id="27" w:name="_Toc476658507"/>
+      <w:bookmarkStart w:id="28" w:name="_Toc476658508"/>
       <w:r>
         <w:t xml:space="preserve">Hình </w:t>
       </w:r>
@@ -5919,7 +5983,7 @@
         <w:rPr>
           <w:noProof/>
         </w:rPr>
-        <w:t>2</w:t>
+        <w:t>3</w:t>
       </w:r>
       <w:r>
         <w:rPr>
@@ -5928,9 +5992,9 @@
         <w:fldChar w:fldCharType="end"/>
       </w:r>
       <w:r>
-        <w:t>: Component diagram</w:t>
-      </w:r>
-      <w:bookmarkEnd w:id="27"/>
+        <w:t>: Deployment diagram</w:t>
+      </w:r>
+      <w:bookmarkEnd w:id="28"/>
     </w:p>
     <w:p>
       <w:pPr>
@@ -5941,11 +6005,12 @@
         <w:rPr>
           <w:noProof/>
         </w:rPr>
+        <w:lastRenderedPageBreak/>
         <w:drawing>
-          <wp:inline distT="0" distB="0" distL="0" distR="0" wp14:anchorId="7F13B180" wp14:editId="3CDDAEEE">
-            <wp:extent cx="2472962" cy="1553368"/>
-            <wp:effectExtent l="0" t="0" r="3810" b="8890"/>
-            <wp:docPr id="2" name="Picture 2"/>
+          <wp:inline distT="0" distB="0" distL="0" distR="0" wp14:anchorId="7DFD87F3" wp14:editId="07CE2A4C">
+            <wp:extent cx="3995365" cy="2762594"/>
+            <wp:effectExtent l="0" t="0" r="5715" b="0"/>
+            <wp:docPr id="10" name="Picture 10"/>
             <wp:cNvGraphicFramePr>
               <a:graphicFrameLocks xmlns:a="http://schemas.openxmlformats.org/drawingml/2006/main" noChangeAspect="1"/>
             </wp:cNvGraphicFramePr>
@@ -5965,7 +6030,7 @@
                   <pic:spPr>
                     <a:xfrm>
                       <a:off x="0" y="0"/>
-                      <a:ext cx="2487086" cy="1562240"/>
+                      <a:ext cx="4005670" cy="2769720"/>
                     </a:xfrm>
                     <a:prstGeom prst="rect">
                       <a:avLst/>
@@ -5983,7 +6048,7 @@
         <w:pStyle w:val="Caption"/>
         <w:jc w:val="center"/>
       </w:pPr>
-      <w:bookmarkStart w:id="28" w:name="_Toc476658508"/>
+      <w:bookmarkStart w:id="29" w:name="_Toc476658509"/>
       <w:r>
         <w:t xml:space="preserve">Hình </w:t>
       </w:r>
@@ -6000,7 +6065,7 @@
         <w:rPr>
           <w:noProof/>
         </w:rPr>
-        <w:t>3</w:t>
+        <w:t>4</w:t>
       </w:r>
       <w:r>
         <w:rPr>
@@ -6009,12 +6074,79 @@
         <w:fldChar w:fldCharType="end"/>
       </w:r>
       <w:r>
-        <w:t>: Deployment diagram</w:t>
-      </w:r>
-      <w:bookmarkEnd w:id="28"/>
+        <w:t>: class diagram</w:t>
+      </w:r>
+      <w:bookmarkEnd w:id="29"/>
     </w:p>
     <w:p>
       <w:pPr>
+        <w:pStyle w:val="Heading2"/>
+      </w:pPr>
+      <w:bookmarkStart w:id="30" w:name="_Toc476658500"/>
+      <w:r>
+        <w:rPr>
+          <w:lang w:val="vi-VN"/>
+        </w:rPr>
+        <w:t>IV.</w:t>
+      </w:r>
+      <w:r>
+        <w:t>2</w:t>
+      </w:r>
+      <w:r>
+        <w:rPr>
+          <w:lang w:val="vi-VN"/>
+        </w:rPr>
+        <w:t xml:space="preserve">. </w:t>
+      </w:r>
+      <w:r>
+        <w:t>Chi tiết c</w:t>
+      </w:r>
+      <w:r>
+        <w:t>ác t</w:t>
+      </w:r>
+      <w:r>
+        <w:rPr>
+          <w:lang w:val="vi-VN"/>
+        </w:rPr>
+        <w:t>hành phần</w:t>
+      </w:r>
+      <w:bookmarkEnd w:id="30"/>
+    </w:p>
+    <w:p>
+      <w:pPr>
+        <w:pStyle w:val="Heading3"/>
+      </w:pPr>
+      <w:bookmarkStart w:id="31" w:name="_Toc476658501"/>
+      <w:r>
+        <w:t>IV.</w:t>
+      </w:r>
+      <w:r>
+        <w:t>2</w:t>
+      </w:r>
+      <w:r>
+        <w:t>.</w:t>
+      </w:r>
+      <w:r>
+        <w:t>1</w:t>
+      </w:r>
+      <w:r>
+        <w:t>.</w:t>
+      </w:r>
+      <w:r>
+        <w:t xml:space="preserve"> </w:t>
+      </w:r>
+      <w:r>
+        <w:t>Front End</w:t>
+      </w:r>
+      <w:bookmarkEnd w:id="31"/>
+    </w:p>
+    <w:p>
+      <w:r>
+        <w:t>Biểu đồ use-case biểu diễn sự tương tác của khách vãng lai (Guest) với hệ thống:</w:t>
+      </w:r>
+    </w:p>
+    <w:p>
+      <w:pPr>
         <w:keepNext/>
         <w:jc w:val="center"/>
       </w:pPr>
@@ -6022,12 +6154,11 @@
         <w:rPr>
           <w:noProof/>
         </w:rPr>
-        <w:lastRenderedPageBreak/>
         <w:drawing>
-          <wp:inline distT="0" distB="0" distL="0" distR="0" wp14:anchorId="7DFD87F3" wp14:editId="07CE2A4C">
-            <wp:extent cx="3995365" cy="2762594"/>
-            <wp:effectExtent l="0" t="0" r="5715" b="0"/>
-            <wp:docPr id="10" name="Picture 10"/>
+          <wp:inline distT="0" distB="0" distL="0" distR="0" wp14:anchorId="203EC207" wp14:editId="19AE0B44">
+            <wp:extent cx="4363400" cy="3794600"/>
+            <wp:effectExtent l="0" t="0" r="0" b="0"/>
+            <wp:docPr id="4" name="Picture 4"/>
             <wp:cNvGraphicFramePr>
               <a:graphicFrameLocks xmlns:a="http://schemas.openxmlformats.org/drawingml/2006/main" noChangeAspect="1"/>
             </wp:cNvGraphicFramePr>
@@ -6047,7 +6178,7 @@
                   <pic:spPr>
                     <a:xfrm>
                       <a:off x="0" y="0"/>
-                      <a:ext cx="4005670" cy="2769720"/>
+                      <a:ext cx="4370634" cy="3800891"/>
                     </a:xfrm>
                     <a:prstGeom prst="rect">
                       <a:avLst/>
@@ -6065,7 +6196,7 @@
         <w:pStyle w:val="Caption"/>
         <w:jc w:val="center"/>
       </w:pPr>
-      <w:bookmarkStart w:id="29" w:name="_Toc476658509"/>
+      <w:bookmarkStart w:id="32" w:name="_Toc476658510"/>
       <w:r>
         <w:t xml:space="preserve">Hình </w:t>
       </w:r>
@@ -6082,7 +6213,7 @@
         <w:rPr>
           <w:noProof/>
         </w:rPr>
-        <w:t>4</w:t>
+        <w:t>5</w:t>
       </w:r>
       <w:r>
         <w:rPr>
@@ -6091,79 +6222,18 @@
         <w:fldChar w:fldCharType="end"/>
       </w:r>
       <w:r>
-        <w:t>: class diagram</w:t>
-      </w:r>
-      <w:bookmarkEnd w:id="29"/>
+        <w:t>: Guest use-case diagram</w:t>
+      </w:r>
+      <w:bookmarkEnd w:id="32"/>
     </w:p>
     <w:p>
-      <w:pPr>
-        <w:pStyle w:val="Heading2"/>
-      </w:pPr>
-      <w:bookmarkStart w:id="30" w:name="_Toc476658500"/>
-      <w:r>
-        <w:rPr>
-          <w:lang w:val="vi-VN"/>
-        </w:rPr>
-        <w:t>IV.</w:t>
-      </w:r>
-      <w:r>
-        <w:t>2</w:t>
-      </w:r>
-      <w:r>
-        <w:rPr>
-          <w:lang w:val="vi-VN"/>
-        </w:rPr>
-        <w:t xml:space="preserve">. </w:t>
-      </w:r>
-      <w:r>
-        <w:t>Chi tiết c</w:t>
-      </w:r>
-      <w:r>
-        <w:t>ác t</w:t>
-      </w:r>
-      <w:r>
-        <w:rPr>
-          <w:lang w:val="vi-VN"/>
-        </w:rPr>
-        <w:t>hành phần</w:t>
-      </w:r>
-      <w:bookmarkEnd w:id="30"/>
+      <w:r>
+        <w:lastRenderedPageBreak/>
+        <w:t>Biểu đồ use-case thể hiện sự tương tác của Customer đối với hệ thống:</w:t>
+      </w:r>
     </w:p>
     <w:p>
       <w:pPr>
-        <w:pStyle w:val="Heading3"/>
-      </w:pPr>
-      <w:bookmarkStart w:id="31" w:name="_Toc476658501"/>
-      <w:r>
-        <w:t>IV.</w:t>
-      </w:r>
-      <w:r>
-        <w:t>2</w:t>
-      </w:r>
-      <w:r>
-        <w:t>.</w:t>
-      </w:r>
-      <w:r>
-        <w:t>1</w:t>
-      </w:r>
-      <w:r>
-        <w:t>.</w:t>
-      </w:r>
-      <w:r>
-        <w:t xml:space="preserve"> </w:t>
-      </w:r>
-      <w:r>
-        <w:t>Front End</w:t>
-      </w:r>
-      <w:bookmarkEnd w:id="31"/>
-    </w:p>
-    <w:p>
-      <w:r>
-        <w:t>Biểu đồ use-case biểu diễn sự tương tác của khách vãng lai (Guest) với hệ thống:</w:t>
-      </w:r>
-    </w:p>
-    <w:p>
-      <w:pPr>
         <w:keepNext/>
         <w:jc w:val="center"/>
       </w:pPr>
@@ -6172,10 +6242,10 @@
           <w:noProof/>
         </w:rPr>
         <w:drawing>
-          <wp:inline distT="0" distB="0" distL="0" distR="0" wp14:anchorId="203EC207" wp14:editId="19AE0B44">
-            <wp:extent cx="4363400" cy="3794600"/>
-            <wp:effectExtent l="0" t="0" r="0" b="0"/>
-            <wp:docPr id="4" name="Picture 4"/>
+          <wp:inline distT="0" distB="0" distL="0" distR="0" wp14:anchorId="1D3281EA" wp14:editId="5412792C">
+            <wp:extent cx="5315447" cy="3064332"/>
+            <wp:effectExtent l="0" t="0" r="0" b="3175"/>
+            <wp:docPr id="5" name="Picture 5"/>
             <wp:cNvGraphicFramePr>
               <a:graphicFrameLocks xmlns:a="http://schemas.openxmlformats.org/drawingml/2006/main" noChangeAspect="1"/>
             </wp:cNvGraphicFramePr>
@@ -6195,7 +6265,7 @@
                   <pic:spPr>
                     <a:xfrm>
                       <a:off x="0" y="0"/>
-                      <a:ext cx="4370634" cy="3800891"/>
+                      <a:ext cx="5319599" cy="3066725"/>
                     </a:xfrm>
                     <a:prstGeom prst="rect">
                       <a:avLst/>
@@ -6213,7 +6283,7 @@
         <w:pStyle w:val="Caption"/>
         <w:jc w:val="center"/>
       </w:pPr>
-      <w:bookmarkStart w:id="32" w:name="_Toc476658510"/>
+      <w:bookmarkStart w:id="33" w:name="_Toc476658511"/>
       <w:r>
         <w:t xml:space="preserve">Hình </w:t>
       </w:r>
@@ -6230,7 +6300,7 @@
         <w:rPr>
           <w:noProof/>
         </w:rPr>
-        <w:t>5</w:t>
+        <w:t>6</w:t>
       </w:r>
       <w:r>
         <w:rPr>
@@ -6239,17 +6309,41 @@
         <w:fldChar w:fldCharType="end"/>
       </w:r>
       <w:r>
-        <w:t>: Guest use-case diagram</w:t>
-      </w:r>
-      <w:bookmarkEnd w:id="32"/>
+        <w:t>: Customer use-case diagram</w:t>
+      </w:r>
+      <w:bookmarkEnd w:id="33"/>
     </w:p>
     <w:p>
-      <w:r>
-        <w:lastRenderedPageBreak/>
-        <w:t>Biểu đồ use-case thể hiện sự tương tác của Customer đối với hệ thống:</w:t>
-      </w:r>
+      <w:pPr>
+        <w:pStyle w:val="Heading3"/>
+      </w:pPr>
+      <w:bookmarkStart w:id="34" w:name="_Toc476658502"/>
+      <w:r>
+        <w:t>IV.</w:t>
+      </w:r>
+      <w:r>
+        <w:t>2</w:t>
+      </w:r>
+      <w:r>
+        <w:t>.</w:t>
+      </w:r>
+      <w:r>
+        <w:t>2</w:t>
+      </w:r>
+      <w:r>
+        <w:t xml:space="preserve">. </w:t>
+      </w:r>
+      <w:r>
+        <w:t>BackEnd</w:t>
+      </w:r>
+      <w:bookmarkEnd w:id="34"/>
     </w:p>
     <w:p>
+      <w:r>
+        <w:t>Biểu đồ use-case thể hiện sự thao tác của Admin đối với hệ thống:</w:t>
+      </w:r>
+    </w:p>
+    <w:p>
       <w:pPr>
         <w:keepNext/>
         <w:jc w:val="center"/>
@@ -6259,10 +6353,10 @@
           <w:noProof/>
         </w:rPr>
         <w:drawing>
-          <wp:inline distT="0" distB="0" distL="0" distR="0" wp14:anchorId="1D3281EA" wp14:editId="5412792C">
-            <wp:extent cx="5315447" cy="3064332"/>
-            <wp:effectExtent l="0" t="0" r="0" b="3175"/>
-            <wp:docPr id="5" name="Picture 5"/>
+          <wp:inline distT="0" distB="0" distL="0" distR="0" wp14:anchorId="78719650" wp14:editId="71EEF7AA">
+            <wp:extent cx="5371106" cy="3479742"/>
+            <wp:effectExtent l="0" t="0" r="1270" b="6985"/>
+            <wp:docPr id="9" name="Picture 9"/>
             <wp:cNvGraphicFramePr>
               <a:graphicFrameLocks xmlns:a="http://schemas.openxmlformats.org/drawingml/2006/main" noChangeAspect="1"/>
             </wp:cNvGraphicFramePr>
@@ -6282,7 +6376,7 @@
                   <pic:spPr>
                     <a:xfrm>
                       <a:off x="0" y="0"/>
-                      <a:ext cx="5319599" cy="3066725"/>
+                      <a:ext cx="5376497" cy="3483235"/>
                     </a:xfrm>
                     <a:prstGeom prst="rect">
                       <a:avLst/>
@@ -6300,7 +6394,7 @@
         <w:pStyle w:val="Caption"/>
         <w:jc w:val="center"/>
       </w:pPr>
-      <w:bookmarkStart w:id="33" w:name="_Toc476658511"/>
+      <w:bookmarkStart w:id="35" w:name="_Toc476658512"/>
       <w:r>
         <w:t xml:space="preserve">Hình </w:t>
       </w:r>
@@ -6317,7 +6411,7 @@
         <w:rPr>
           <w:noProof/>
         </w:rPr>
-        <w:t>6</w:t>
+        <w:t>7</w:t>
       </w:r>
       <w:r>
         <w:rPr>
@@ -6326,42 +6420,18 @@
         <w:fldChar w:fldCharType="end"/>
       </w:r>
       <w:r>
-        <w:t>: Customer use-case diagram</w:t>
-      </w:r>
-      <w:bookmarkEnd w:id="33"/>
+        <w:t>: Admin use-case diagram</w:t>
+      </w:r>
+      <w:bookmarkEnd w:id="35"/>
+    </w:p>
+    <w:p/>
+    <w:p>
+      <w:r>
+        <w:t>Biểu đồ use-case biểu diễn thao tác quản lý nhân viên:</w:t>
+      </w:r>
     </w:p>
     <w:p>
       <w:pPr>
-        <w:pStyle w:val="Heading3"/>
-      </w:pPr>
-      <w:bookmarkStart w:id="34" w:name="_Toc476658502"/>
-      <w:r>
-        <w:t>IV.</w:t>
-      </w:r>
-      <w:r>
-        <w:t>2</w:t>
-      </w:r>
-      <w:r>
-        <w:t>.</w:t>
-      </w:r>
-      <w:r>
-        <w:t>2</w:t>
-      </w:r>
-      <w:r>
-        <w:t xml:space="preserve">. </w:t>
-      </w:r>
-      <w:r>
-        <w:t>BackEnd</w:t>
-      </w:r>
-      <w:bookmarkEnd w:id="34"/>
-    </w:p>
-    <w:p>
-      <w:r>
-        <w:t>Biểu đồ use-case thể hiện sự thao tác của Admin đối với hệ thống:</w:t>
-      </w:r>
-    </w:p>
-    <w:p>
-      <w:pPr>
         <w:keepNext/>
         <w:jc w:val="center"/>
       </w:pPr>
@@ -6370,10 +6440,10 @@
           <w:noProof/>
         </w:rPr>
         <w:drawing>
-          <wp:inline distT="0" distB="0" distL="0" distR="0" wp14:anchorId="78719650" wp14:editId="71EEF7AA">
-            <wp:extent cx="5371106" cy="3479742"/>
-            <wp:effectExtent l="0" t="0" r="1270" b="6985"/>
-            <wp:docPr id="9" name="Picture 9"/>
+          <wp:inline distT="0" distB="0" distL="0" distR="0" wp14:anchorId="2BB7FDEA" wp14:editId="59EA38EF">
+            <wp:extent cx="5156421" cy="3498764"/>
+            <wp:effectExtent l="0" t="0" r="6350" b="6985"/>
+            <wp:docPr id="11" name="Picture 11"/>
             <wp:cNvGraphicFramePr>
               <a:graphicFrameLocks xmlns:a="http://schemas.openxmlformats.org/drawingml/2006/main" noChangeAspect="1"/>
             </wp:cNvGraphicFramePr>
@@ -6393,7 +6463,7 @@
                   <pic:spPr>
                     <a:xfrm>
                       <a:off x="0" y="0"/>
-                      <a:ext cx="5376497" cy="3483235"/>
+                      <a:ext cx="5161119" cy="3501952"/>
                     </a:xfrm>
                     <a:prstGeom prst="rect">
                       <a:avLst/>
@@ -6411,7 +6481,7 @@
         <w:pStyle w:val="Caption"/>
         <w:jc w:val="center"/>
       </w:pPr>
-      <w:bookmarkStart w:id="35" w:name="_Toc476658512"/>
+      <w:bookmarkStart w:id="36" w:name="_Toc476658513"/>
       <w:r>
         <w:t xml:space="preserve">Hình </w:t>
       </w:r>
@@ -6428,7 +6498,7 @@
         <w:rPr>
           <w:noProof/>
         </w:rPr>
-        <w:t>7</w:t>
+        <w:t>8</w:t>
       </w:r>
       <w:r>
         <w:rPr>
@@ -6437,17 +6507,16 @@
         <w:fldChar w:fldCharType="end"/>
       </w:r>
       <w:r>
-        <w:t>: Admin use-case diagram</w:t>
-      </w:r>
-      <w:bookmarkEnd w:id="35"/>
-    </w:p>
-    <w:p/>
-    <w:p>
-      <w:r>
-        <w:t>Biểu đồ use-case biểu diễn thao tác quản lý nhân viên:</w:t>
-      </w:r>
+        <w:t>: use-case quản lý nhân viên</w:t>
+      </w:r>
+      <w:bookmarkEnd w:id="36"/>
     </w:p>
     <w:p>
+      <w:r>
+        <w:t>Biểu đồ activity thể hiện thao tác thêm nhân viên mới:</w:t>
+      </w:r>
+    </w:p>
+    <w:p>
       <w:pPr>
         <w:keepNext/>
         <w:jc w:val="center"/>
@@ -6457,10 +6526,10 @@
           <w:noProof/>
         </w:rPr>
         <w:drawing>
-          <wp:inline distT="0" distB="0" distL="0" distR="0" wp14:anchorId="2BB7FDEA" wp14:editId="59EA38EF">
-            <wp:extent cx="5156421" cy="3498764"/>
-            <wp:effectExtent l="0" t="0" r="6350" b="6985"/>
-            <wp:docPr id="11" name="Picture 11"/>
+          <wp:inline distT="0" distB="0" distL="0" distR="0" wp14:anchorId="10B6472A" wp14:editId="451C44AF">
+            <wp:extent cx="1870463" cy="2600077"/>
+            <wp:effectExtent l="0" t="0" r="0" b="0"/>
+            <wp:docPr id="8" name="Picture 8"/>
             <wp:cNvGraphicFramePr>
               <a:graphicFrameLocks xmlns:a="http://schemas.openxmlformats.org/drawingml/2006/main" noChangeAspect="1"/>
             </wp:cNvGraphicFramePr>
@@ -6480,7 +6549,7 @@
                   <pic:spPr>
                     <a:xfrm>
                       <a:off x="0" y="0"/>
-                      <a:ext cx="5161119" cy="3501952"/>
+                      <a:ext cx="1877685" cy="2610117"/>
                     </a:xfrm>
                     <a:prstGeom prst="rect">
                       <a:avLst/>
@@ -6498,7 +6567,7 @@
         <w:pStyle w:val="Caption"/>
         <w:jc w:val="center"/>
       </w:pPr>
-      <w:bookmarkStart w:id="36" w:name="_Toc476658513"/>
+      <w:bookmarkStart w:id="37" w:name="_Toc476658514"/>
       <w:r>
         <w:t xml:space="preserve">Hình </w:t>
       </w:r>
@@ -6515,7 +6584,7 @@
         <w:rPr>
           <w:noProof/>
         </w:rPr>
-        <w:t>8</w:t>
+        <w:t>9</w:t>
       </w:r>
       <w:r>
         <w:rPr>
@@ -6524,13 +6593,13 @@
         <w:fldChar w:fldCharType="end"/>
       </w:r>
       <w:r>
-        <w:t>: use-case quản lý nhân viên</w:t>
-      </w:r>
-      <w:bookmarkEnd w:id="36"/>
+        <w:t>: Activity diag. thêm nhân viên</w:t>
+      </w:r>
+      <w:bookmarkEnd w:id="37"/>
     </w:p>
     <w:p>
       <w:r>
-        <w:t>Biểu đồ activity thể hiện thao tác thêm nhân viên mới:</w:t>
+        <w:t>Biểu đồ tuần tự (sequence) thể hiện thao tác thêm nhân viên mới:</w:t>
       </w:r>
     </w:p>
     <w:p>
@@ -6542,11 +6611,12 @@
         <w:rPr>
           <w:noProof/>
         </w:rPr>
+        <w:lastRenderedPageBreak/>
         <w:drawing>
-          <wp:inline distT="0" distB="0" distL="0" distR="0" wp14:anchorId="10B6472A" wp14:editId="451C44AF">
-            <wp:extent cx="1870463" cy="2600077"/>
-            <wp:effectExtent l="0" t="0" r="0" b="0"/>
-            <wp:docPr id="8" name="Picture 8"/>
+          <wp:inline distT="0" distB="0" distL="0" distR="0" wp14:anchorId="1678C2D7" wp14:editId="7C4E5712">
+            <wp:extent cx="5172323" cy="2451327"/>
+            <wp:effectExtent l="0" t="0" r="0" b="6350"/>
+            <wp:docPr id="6" name="Picture 6"/>
             <wp:cNvGraphicFramePr>
               <a:graphicFrameLocks xmlns:a="http://schemas.openxmlformats.org/drawingml/2006/main" noChangeAspect="1"/>
             </wp:cNvGraphicFramePr>
@@ -6566,93 +6636,6 @@
                   <pic:spPr>
                     <a:xfrm>
                       <a:off x="0" y="0"/>
-                      <a:ext cx="1877685" cy="2610117"/>
-                    </a:xfrm>
-                    <a:prstGeom prst="rect">
-                      <a:avLst/>
-                    </a:prstGeom>
-                  </pic:spPr>
-                </pic:pic>
-              </a:graphicData>
-            </a:graphic>
-          </wp:inline>
-        </w:drawing>
-      </w:r>
-    </w:p>
-    <w:p>
-      <w:pPr>
-        <w:pStyle w:val="Caption"/>
-        <w:jc w:val="center"/>
-      </w:pPr>
-      <w:bookmarkStart w:id="37" w:name="_Toc476658514"/>
-      <w:r>
-        <w:t xml:space="preserve">Hình </w:t>
-      </w:r>
-      <w:r>
-        <w:fldChar w:fldCharType="begin"/>
-      </w:r>
-      <w:r>
-        <w:instrText xml:space="preserve"> SEQ Hình \* ARABIC </w:instrText>
-      </w:r>
-      <w:r>
-        <w:fldChar w:fldCharType="separate"/>
-      </w:r>
-      <w:r>
-        <w:rPr>
-          <w:noProof/>
-        </w:rPr>
-        <w:t>9</w:t>
-      </w:r>
-      <w:r>
-        <w:rPr>
-          <w:noProof/>
-        </w:rPr>
-        <w:fldChar w:fldCharType="end"/>
-      </w:r>
-      <w:r>
-        <w:t>: Activity diag. thêm nhân viên</w:t>
-      </w:r>
-      <w:bookmarkEnd w:id="37"/>
-    </w:p>
-    <w:p>
-      <w:r>
-        <w:t>Biểu đồ tuần tự (sequence) thể hiện thao tác thêm nhân viên mới:</w:t>
-      </w:r>
-    </w:p>
-    <w:p>
-      <w:pPr>
-        <w:keepNext/>
-        <w:jc w:val="center"/>
-      </w:pPr>
-      <w:r>
-        <w:rPr>
-          <w:noProof/>
-        </w:rPr>
-        <w:lastRenderedPageBreak/>
-        <w:drawing>
-          <wp:inline distT="0" distB="0" distL="0" distR="0" wp14:anchorId="1678C2D7" wp14:editId="7C4E5712">
-            <wp:extent cx="5172323" cy="2451327"/>
-            <wp:effectExtent l="0" t="0" r="0" b="6350"/>
-            <wp:docPr id="6" name="Picture 6"/>
-            <wp:cNvGraphicFramePr>
-              <a:graphicFrameLocks xmlns:a="http://schemas.openxmlformats.org/drawingml/2006/main" noChangeAspect="1"/>
-            </wp:cNvGraphicFramePr>
-            <a:graphic xmlns:a="http://schemas.openxmlformats.org/drawingml/2006/main">
-              <a:graphicData uri="http://schemas.openxmlformats.org/drawingml/2006/picture">
-                <pic:pic xmlns:pic="http://schemas.openxmlformats.org/drawingml/2006/picture">
-                  <pic:nvPicPr>
-                    <pic:cNvPr id="1" name=""/>
-                    <pic:cNvPicPr/>
-                  </pic:nvPicPr>
-                  <pic:blipFill>
-                    <a:blip r:embed="rId20"/>
-                    <a:stretch>
-                      <a:fillRect/>
-                    </a:stretch>
-                  </pic:blipFill>
-                  <pic:spPr>
-                    <a:xfrm>
-                      <a:off x="0" y="0"/>
                       <a:ext cx="5178185" cy="2454105"/>
                     </a:xfrm>
                     <a:prstGeom prst="rect">
@@ -6711,6 +6694,7 @@
         <w:rPr>
           <w:lang w:val="vi-VN"/>
         </w:rPr>
+        <w:lastRenderedPageBreak/>
         <w:t>V</w:t>
       </w:r>
       <w:r>
@@ -6734,97 +6718,194 @@
       <w:bookmarkEnd w:id="39"/>
     </w:p>
     <w:p>
-      <w:r>
-        <w:t xml:space="preserve">- </w:t>
-      </w:r>
-      <w:r>
-        <w:t>Hệ thống cần đảm bảo sẵn sàng hoạt động 24/7.</w:t>
+      <w:pPr>
+        <w:pStyle w:val="Heading1"/>
+        <w:rPr>
+          <w:rFonts w:ascii="Times New Roman" w:eastAsiaTheme="minorHAnsi" w:hAnsi="Times New Roman" w:cstheme="minorBidi"/>
+          <w:color w:val="auto"/>
+          <w:sz w:val="26"/>
+          <w:szCs w:val="22"/>
+        </w:rPr>
+      </w:pPr>
+      <w:bookmarkStart w:id="41" w:name="_Toc476658504"/>
+      <w:r>
+        <w:rPr>
+          <w:rFonts w:ascii="Times New Roman" w:eastAsiaTheme="minorHAnsi" w:hAnsi="Times New Roman" w:cstheme="minorBidi"/>
+          <w:color w:val="auto"/>
+          <w:sz w:val="26"/>
+          <w:szCs w:val="22"/>
+        </w:rPr>
+        <w:t>- Hệ thống phải đảm bảo sẵn sàng hoạt động 24/7 để giám sát và cập nhật thông tin về cá koi liên tục.</w:t>
       </w:r>
     </w:p>
     <w:p>
-      <w:r>
-        <w:t xml:space="preserve">- Cơ sở dữ liệu của hệ thống </w:t>
-      </w:r>
-      <w:r>
-        <w:t>luôn được backup</w:t>
-      </w:r>
-      <w:r>
-        <w:t xml:space="preserve"> vào mỗi ngày cuối cùng của tháng một cách tự động</w:t>
-      </w:r>
-      <w:r>
-        <w:t>.</w:t>
+      <w:pPr>
+        <w:pStyle w:val="Heading1"/>
+        <w:rPr>
+          <w:rFonts w:ascii="Times New Roman" w:eastAsiaTheme="minorHAnsi" w:hAnsi="Times New Roman" w:cstheme="minorBidi"/>
+          <w:color w:val="auto"/>
+          <w:sz w:val="26"/>
+          <w:szCs w:val="22"/>
+        </w:rPr>
+      </w:pPr>
+      <w:r>
+        <w:rPr>
+          <w:rFonts w:ascii="Times New Roman" w:eastAsiaTheme="minorHAnsi" w:hAnsi="Times New Roman" w:cstheme="minorBidi"/>
+          <w:color w:val="auto"/>
+          <w:sz w:val="26"/>
+          <w:szCs w:val="22"/>
+        </w:rPr>
+        <w:t>-Tính dễ sử dụng Giao diện người dùng phải thân thiện, dễ thao tác, và có hướng dẫn sử dụng rõ ràng để người dùng mọi lứa tuổi đều có thể sử dụng dễ dàng.</w:t>
       </w:r>
     </w:p>
     <w:p>
-      <w:r>
-        <w:t xml:space="preserve">- </w:t>
-      </w:r>
-      <w:r>
-        <w:t>Hệ thống được xây dựng hoàn toàn miễn phí.</w:t>
+      <w:pPr>
+        <w:pStyle w:val="Heading1"/>
+        <w:rPr>
+          <w:rFonts w:ascii="Times New Roman" w:eastAsiaTheme="minorHAnsi" w:hAnsi="Times New Roman" w:cstheme="minorBidi"/>
+          <w:color w:val="auto"/>
+          <w:sz w:val="26"/>
+          <w:szCs w:val="22"/>
+        </w:rPr>
+      </w:pPr>
+      <w:r>
+        <w:rPr>
+          <w:rFonts w:ascii="Times New Roman" w:eastAsiaTheme="minorHAnsi" w:hAnsi="Times New Roman" w:cstheme="minorBidi"/>
+          <w:color w:val="auto"/>
+          <w:sz w:val="26"/>
+          <w:szCs w:val="22"/>
+        </w:rPr>
+        <w:t>- Tính bền vững Phần mềm cần có khả năng hoạt động ổn định trong thời gian dài, ngay cả khi gặp sự cố về phần cứng hoặc phần mềm</w:t>
+      </w:r>
+      <w:r>
+        <w:rPr>
+          <w:rFonts w:ascii="Times New Roman" w:eastAsiaTheme="minorHAnsi" w:hAnsi="Times New Roman" w:cstheme="minorBidi"/>
+          <w:color w:val="auto"/>
+          <w:sz w:val="26"/>
+          <w:szCs w:val="22"/>
+        </w:rPr>
+        <w:tab/>
       </w:r>
     </w:p>
     <w:p>
-      <w:r>
-        <w:t xml:space="preserve">- Hệ thống được xây dựng </w:t>
-      </w:r>
-      <w:r>
-        <w:t>trong thời gian không quá 15 tuần (vì phục vụ công việc giảng dạy và học tập).</w:t>
+      <w:pPr>
+        <w:pStyle w:val="Heading1"/>
+        <w:rPr>
+          <w:rFonts w:ascii="Times New Roman" w:eastAsiaTheme="minorHAnsi" w:hAnsi="Times New Roman" w:cstheme="minorBidi"/>
+          <w:color w:val="auto"/>
+          <w:sz w:val="26"/>
+          <w:szCs w:val="22"/>
+        </w:rPr>
+      </w:pPr>
+      <w:r>
+        <w:rPr>
+          <w:rFonts w:ascii="Times New Roman" w:eastAsiaTheme="minorHAnsi" w:hAnsi="Times New Roman" w:cstheme="minorBidi"/>
+          <w:color w:val="auto"/>
+          <w:sz w:val="26"/>
+          <w:szCs w:val="22"/>
+        </w:rPr>
+        <w:t>-Hệ thống phải được xây dựng không quá 10 tuần (để đủ điều kiện kết thúc học phần môn CNPM)</w:t>
       </w:r>
     </w:p>
     <w:p>
-      <w:r>
-        <w:t>- Về mặt an toàn</w:t>
-      </w:r>
-      <w:r>
-        <w:t>:</w:t>
+      <w:pPr>
+        <w:pStyle w:val="Heading1"/>
+        <w:rPr>
+          <w:rFonts w:ascii="Times New Roman" w:eastAsiaTheme="minorHAnsi" w:hAnsi="Times New Roman" w:cstheme="minorBidi"/>
+          <w:color w:val="auto"/>
+          <w:sz w:val="26"/>
+          <w:szCs w:val="22"/>
+        </w:rPr>
+      </w:pPr>
+      <w:r>
+        <w:rPr>
+          <w:rFonts w:ascii="Times New Roman" w:eastAsiaTheme="minorHAnsi" w:hAnsi="Times New Roman" w:cstheme="minorBidi"/>
+          <w:color w:val="auto"/>
+          <w:sz w:val="26"/>
+          <w:szCs w:val="22"/>
+        </w:rPr>
+        <w:t>- Hệ thống phải đảm bảo tính chính xác và đáng tin cậy của dữ liệu, tránh sai sót trong quá trình thu thập và xử lý thông tin</w:t>
       </w:r>
     </w:p>
     <w:p>
-      <w:r>
-        <w:t xml:space="preserve">+ </w:t>
-      </w:r>
-      <w:r>
-        <w:t>C</w:t>
-      </w:r>
-      <w:r>
-        <w:t>ác thông tin mật khẩu cần được mã hóa theo chuẩn hiện hành (</w:t>
-      </w:r>
-      <w:r>
-        <w:t xml:space="preserve">MD5, </w:t>
-      </w:r>
-      <w:r>
-        <w:t>RSA).</w:t>
+      <w:pPr>
+        <w:pStyle w:val="Heading1"/>
+        <w:rPr>
+          <w:rFonts w:ascii="Times New Roman" w:eastAsiaTheme="minorHAnsi" w:hAnsi="Times New Roman" w:cstheme="minorBidi"/>
+          <w:color w:val="auto"/>
+          <w:sz w:val="26"/>
+          <w:szCs w:val="22"/>
+        </w:rPr>
+      </w:pPr>
+      <w:r>
+        <w:rPr>
+          <w:rFonts w:ascii="Times New Roman" w:eastAsiaTheme="minorHAnsi" w:hAnsi="Times New Roman" w:cstheme="minorBidi"/>
+          <w:color w:val="auto"/>
+          <w:sz w:val="26"/>
+          <w:szCs w:val="22"/>
+        </w:rPr>
+        <w:t>- Về mặt an toàn:</w:t>
       </w:r>
     </w:p>
     <w:p>
-      <w:r>
-        <w:t xml:space="preserve">+ </w:t>
-      </w:r>
-      <w:r>
-        <w:t xml:space="preserve">Hệ thống </w:t>
-      </w:r>
-      <w:r>
-        <w:t>không bị ảnh hưởng bởi các tấn công thông thường</w:t>
-      </w:r>
-      <w:r>
-        <w:t xml:space="preserve"> như</w:t>
-      </w:r>
-      <w:r>
-        <w:t xml:space="preserve"> </w:t>
-      </w:r>
-      <w:r>
-        <w:t>SQL Injection.</w:t>
+      <w:pPr>
+        <w:pStyle w:val="Heading1"/>
+        <w:rPr>
+          <w:rFonts w:ascii="Times New Roman" w:eastAsiaTheme="minorHAnsi" w:hAnsi="Times New Roman" w:cstheme="minorBidi"/>
+          <w:color w:val="auto"/>
+          <w:sz w:val="26"/>
+          <w:szCs w:val="22"/>
+        </w:rPr>
+      </w:pPr>
+      <w:r>
+        <w:rPr>
+          <w:rFonts w:ascii="Times New Roman" w:eastAsiaTheme="minorHAnsi" w:hAnsi="Times New Roman" w:cstheme="minorBidi"/>
+          <w:color w:val="auto"/>
+          <w:sz w:val="26"/>
+          <w:szCs w:val="22"/>
+        </w:rPr>
+        <w:t>+Dữ liệu người dùng và thô</w:t>
+      </w:r>
+      <w:bookmarkStart w:id="42" w:name="_GoBack"/>
+      <w:bookmarkEnd w:id="42"/>
+      <w:r>
+        <w:rPr>
+          <w:rFonts w:ascii="Times New Roman" w:eastAsiaTheme="minorHAnsi" w:hAnsi="Times New Roman" w:cstheme="minorBidi"/>
+          <w:color w:val="auto"/>
+          <w:sz w:val="26"/>
+          <w:szCs w:val="22"/>
+        </w:rPr>
+        <w:t>ng tin về hồ cá phải được mã hóa, tránh bị xâm nhập trái phép. Phần mềm cần có các biện pháp bảo mật như xác thực hai yếu tố (2FA) và mã hóa SSL (hoặc ASP.NET Core Identity để quản lý xác thực và ủy quyền người dùng)</w:t>
       </w:r>
     </w:p>
     <w:p>
       <w:pPr>
         <w:pStyle w:val="Heading1"/>
         <w:rPr>
+          <w:rFonts w:ascii="Times New Roman" w:eastAsiaTheme="minorHAnsi" w:hAnsi="Times New Roman" w:cstheme="minorBidi"/>
+          <w:color w:val="auto"/>
+          <w:sz w:val="26"/>
+          <w:szCs w:val="22"/>
+        </w:rPr>
+      </w:pPr>
+      <w:r>
+        <w:rPr>
+          <w:rFonts w:ascii="Times New Roman" w:eastAsiaTheme="minorHAnsi" w:hAnsi="Times New Roman" w:cstheme="minorBidi"/>
+          <w:color w:val="auto"/>
+          <w:sz w:val="26"/>
+          <w:szCs w:val="22"/>
+        </w:rPr>
+        <w:t>+Hệ thống phải bảo mật và bảo vệ dữ liệu khỏi các mối đe dọa bên ngoài</w:t>
+      </w:r>
+    </w:p>
+    <w:p>
+      <w:pPr>
+        <w:pStyle w:val="Heading1"/>
+        <w:rPr>
           <w:lang w:val="vi-VN"/>
         </w:rPr>
       </w:pPr>
-      <w:bookmarkStart w:id="41" w:name="_Toc476658504"/>
-      <w:commentRangeStart w:id="42"/>
+      <w:commentRangeStart w:id="43"/>
       <w:r>
         <w:rPr>
           <w:lang w:val="vi-VN"/>
@@ -6840,14 +6921,14 @@
       <w:r>
         <w:t>Các yêu cầu khác</w:t>
       </w:r>
-      <w:commentRangeEnd w:id="42"/>
+      <w:commentRangeEnd w:id="43"/>
       <w:r>
         <w:rPr>
           <w:rStyle w:val="CommentReference"/>
           <w:rFonts w:ascii="Times New Roman" w:eastAsiaTheme="minorHAnsi" w:hAnsi="Times New Roman" w:cstheme="minorBidi"/>
           <w:color w:val="auto"/>
         </w:rPr>
-        <w:commentReference w:id="42"/>
+        <w:commentReference w:id="43"/>
       </w:r>
       <w:bookmarkEnd w:id="41"/>
     </w:p>
@@ -6858,28 +6939,28 @@
           <w:lang w:val="vi-VN"/>
         </w:rPr>
       </w:pPr>
-      <w:bookmarkStart w:id="43" w:name="_Toc476658505"/>
-      <w:commentRangeStart w:id="44"/>
+      <w:bookmarkStart w:id="44" w:name="_Toc476658505"/>
+      <w:commentRangeStart w:id="45"/>
       <w:r>
         <w:rPr>
           <w:lang w:val="vi-VN"/>
         </w:rPr>
         <w:t>Phụ lục</w:t>
       </w:r>
-      <w:commentRangeEnd w:id="44"/>
+      <w:commentRangeEnd w:id="45"/>
       <w:r>
         <w:rPr>
           <w:rStyle w:val="CommentReference"/>
           <w:rFonts w:ascii="Times New Roman" w:eastAsiaTheme="minorHAnsi" w:hAnsi="Times New Roman" w:cstheme="minorBidi"/>
           <w:color w:val="auto"/>
         </w:rPr>
-        <w:commentReference w:id="44"/>
-      </w:r>
-      <w:bookmarkEnd w:id="43"/>
+        <w:commentReference w:id="45"/>
+      </w:r>
+      <w:bookmarkEnd w:id="44"/>
     </w:p>
     <w:sectPr>
-      <w:headerReference w:type="default" r:id="rId21"/>
-      <w:footerReference w:type="default" r:id="rId22"/>
+      <w:headerReference w:type="default" r:id="rId20"/>
+      <w:footerReference w:type="default" r:id="rId21"/>
       <w:pgSz w:w="12240" w:h="15840"/>
       <w:pgMar w:top="1440" w:right="1440" w:bottom="1440" w:left="1440" w:header="720" w:footer="720" w:gutter="0"/>
       <w:cols w:space="720"/>
@@ -6890,7 +6971,7 @@
 </file>
 
 <file path=word/comments.xml><?xml version="1.0" encoding="utf-8"?>
-<w:comments xmlns:wpc="http://schemas.microsoft.com/office/word/2010/wordprocessingCanvas" xmlns:cx="http://schemas.microsoft.com/office/drawing/2014/chartex" xmlns:cx1="http://schemas.microsoft.com/office/drawing/2015/9/8/chartex" xmlns:cx2="http://schemas.microsoft.com/office/drawing/2015/10/21/chartex" xmlns:cx3="http://schemas.microsoft.com/office/drawing/2016/5/9/chartex" xmlns:cx4="http://schemas.microsoft.com/office/drawing/2016/5/10/chartex" xmlns:cx5="http://schemas.microsoft.com/office/drawing/2016/5/11/chartex" xmlns:cx6="http://schemas.microsoft.com/office/drawing/2016/5/12/chartex" xmlns:cx7="http://schemas.microsoft.com/office/drawing/2016/5/13/chartex" xmlns:cx8="http://schemas.microsoft.com/office/drawing/2016/5/14/chartex" xmlns:mc="http://schemas.openxmlformats.org/markup-compatibility/2006" xmlns:aink="http://schemas.microsoft.com/office/drawing/2016/ink" xmlns:am3d="http://schemas.microsoft.com/office/drawing/2017/model3d" xmlns:o="urn:schemas-microsoft-com:office:office" xmlns:oel="http://schemas.microsoft.com/office/2019/extlst" xmlns:r="http://schemas.openxmlformats.org/officeDocument/2006/relationships" xmlns:m="http://schemas.openxmlformats.org/officeDocument/2006/math" xmlns:v="urn:schemas-microsoft-com:vml" xmlns:wp14="http://schemas.microsoft.com/office/word/2010/wordprocessingDrawing" xmlns:wp="http://schemas.openxmlformats.org/drawingml/2006/wordprocessingDrawing" xmlns:w10="urn:schemas-microsoft-com:office:word" xmlns:w="http://schemas.openxmlformats.org/wordprocessingml/2006/main" xmlns:w14="http://schemas.microsoft.com/office/word/2010/wordml" xmlns:w15="http://schemas.microsoft.com/office/word/2012/wordml" xmlns:w16cex="http://schemas.microsoft.com/office/word/2018/wordml/cex" xmlns:w16cid="http://schemas.microsoft.com/office/word/2016/wordml/cid" xmlns:w16="http://schemas.microsoft.com/office/word/2018/wordml" xmlns:w16sdtdh="http://schemas.microsoft.com/office/word/2020/wordml/sdtdatahash" xmlns:w16se="http://schemas.microsoft.com/office/word/2015/wordml/symex" xmlns:wpg="http://schemas.microsoft.com/office/word/2010/wordprocessingGroup" xmlns:wpi="http://schemas.microsoft.com/office/word/2010/wordprocessingInk" xmlns:wne="http://schemas.microsoft.com/office/word/2006/wordml" xmlns:wps="http://schemas.microsoft.com/office/word/2010/wordprocessingShape" mc:Ignorable="w14 w15 w16se w16cid w16 w16cex w16sdtdh wp14">
+<w:comments xmlns:wpc="http://schemas.microsoft.com/office/word/2010/wordprocessingCanvas" xmlns:cx="http://schemas.microsoft.com/office/drawing/2014/chartex" xmlns:mc="http://schemas.openxmlformats.org/markup-compatibility/2006" xmlns:o="urn:schemas-microsoft-com:office:office" xmlns:r="http://schemas.openxmlformats.org/officeDocument/2006/relationships" xmlns:m="http://schemas.openxmlformats.org/officeDocument/2006/math" xmlns:v="urn:schemas-microsoft-com:vml" xmlns:wp14="http://schemas.microsoft.com/office/word/2010/wordprocessingDrawing" xmlns:wp="http://schemas.openxmlformats.org/drawingml/2006/wordprocessingDrawing" xmlns:w10="urn:schemas-microsoft-com:office:word" xmlns:w="http://schemas.openxmlformats.org/wordprocessingml/2006/main" xmlns:w14="http://schemas.microsoft.com/office/word/2010/wordml" xmlns:w15="http://schemas.microsoft.com/office/word/2012/wordml" xmlns:w16se="http://schemas.microsoft.com/office/word/2015/wordml/symex" xmlns:wpg="http://schemas.microsoft.com/office/word/2010/wordprocessingGroup" xmlns:wpi="http://schemas.microsoft.com/office/word/2010/wordprocessingInk" xmlns:wne="http://schemas.microsoft.com/office/word/2006/wordml" xmlns:wps="http://schemas.microsoft.com/office/word/2010/wordprocessingShape" mc:Ignorable="w14 w15 w16se wp14">
   <w:comment w:id="3" w:author="Long Vu" w:date="2017-03-06T23:11:00Z" w:initials="LV">
     <w:p>
       <w:pPr>
@@ -7280,7 +7361,7 @@
       </w:pPr>
     </w:p>
   </w:comment>
-  <w:comment w:id="42" w:author="Long Vu" w:date="2017-03-07T00:17:00Z" w:initials="LV">
+  <w:comment w:id="43" w:author="Long Vu" w:date="2017-03-07T00:17:00Z" w:initials="LV">
     <w:p>
       <w:pPr>
         <w:pStyle w:val="CommentText"/>
@@ -7296,7 +7377,7 @@
       </w:r>
     </w:p>
   </w:comment>
-  <w:comment w:id="44" w:author="Long Vu" w:date="2017-03-07T00:17:00Z" w:initials="LV">
+  <w:comment w:id="45" w:author="Long Vu" w:date="2017-03-07T00:17:00Z" w:initials="LV">
     <w:p>
       <w:pPr>
         <w:rPr>
@@ -7326,7 +7407,7 @@
 </file>
 
 <file path=word/commentsExtended.xml><?xml version="1.0" encoding="utf-8"?>
-<w15:commentsEx xmlns:wpc="http://schemas.microsoft.com/office/word/2010/wordprocessingCanvas" xmlns:cx="http://schemas.microsoft.com/office/drawing/2014/chartex" xmlns:cx1="http://schemas.microsoft.com/office/drawing/2015/9/8/chartex" xmlns:cx2="http://schemas.microsoft.com/office/drawing/2015/10/21/chartex" xmlns:cx3="http://schemas.microsoft.com/office/drawing/2016/5/9/chartex" xmlns:cx4="http://schemas.microsoft.com/office/drawing/2016/5/10/chartex" xmlns:cx5="http://schemas.microsoft.com/office/drawing/2016/5/11/chartex" xmlns:cx6="http://schemas.microsoft.com/office/drawing/2016/5/12/chartex" xmlns:cx7="http://schemas.microsoft.com/office/drawing/2016/5/13/chartex" xmlns:cx8="http://schemas.microsoft.com/office/drawing/2016/5/14/chartex" xmlns:mc="http://schemas.openxmlformats.org/markup-compatibility/2006" xmlns:aink="http://schemas.microsoft.com/office/drawing/2016/ink" xmlns:am3d="http://schemas.microsoft.com/office/drawing/2017/model3d" xmlns:o="urn:schemas-microsoft-com:office:office" xmlns:oel="http://schemas.microsoft.com/office/2019/extlst" xmlns:r="http://schemas.openxmlformats.org/officeDocument/2006/relationships" xmlns:m="http://schemas.openxmlformats.org/officeDocument/2006/math" xmlns:v="urn:schemas-microsoft-com:vml" xmlns:wp14="http://schemas.microsoft.com/office/word/2010/wordprocessingDrawing" xmlns:wp="http://schemas.openxmlformats.org/drawingml/2006/wordprocessingDrawing" xmlns:w10="urn:schemas-microsoft-com:office:word" xmlns:w="http://schemas.openxmlformats.org/wordprocessingml/2006/main" xmlns:w14="http://schemas.microsoft.com/office/word/2010/wordml" xmlns:w15="http://schemas.microsoft.com/office/word/2012/wordml" xmlns:w16cex="http://schemas.microsoft.com/office/word/2018/wordml/cex" xmlns:w16cid="http://schemas.microsoft.com/office/word/2016/wordml/cid" xmlns:w16="http://schemas.microsoft.com/office/word/2018/wordml" xmlns:w16sdtdh="http://schemas.microsoft.com/office/word/2020/wordml/sdtdatahash" xmlns:w16se="http://schemas.microsoft.com/office/word/2015/wordml/symex" xmlns:wpg="http://schemas.microsoft.com/office/word/2010/wordprocessingGroup" xmlns:wpi="http://schemas.microsoft.com/office/word/2010/wordprocessingInk" xmlns:wne="http://schemas.microsoft.com/office/word/2006/wordml" xmlns:wps="http://schemas.microsoft.com/office/word/2010/wordprocessingShape" mc:Ignorable="w14 w15 w16se w16cid w16 w16cex w16sdtdh wp14">
+<w15:commentsEx xmlns:wpc="http://schemas.microsoft.com/office/word/2010/wordprocessingCanvas" xmlns:cx="http://schemas.microsoft.com/office/drawing/2014/chartex" xmlns:mc="http://schemas.openxmlformats.org/markup-compatibility/2006" xmlns:o="urn:schemas-microsoft-com:office:office" xmlns:r="http://schemas.openxmlformats.org/officeDocument/2006/relationships" xmlns:m="http://schemas.openxmlformats.org/officeDocument/2006/math" xmlns:v="urn:schemas-microsoft-com:vml" xmlns:wp14="http://schemas.microsoft.com/office/word/2010/wordprocessingDrawing" xmlns:wp="http://schemas.openxmlformats.org/drawingml/2006/wordprocessingDrawing" xmlns:w10="urn:schemas-microsoft-com:office:word" xmlns:w="http://schemas.openxmlformats.org/wordprocessingml/2006/main" xmlns:w14="http://schemas.microsoft.com/office/word/2010/wordml" xmlns:w15="http://schemas.microsoft.com/office/word/2012/wordml" xmlns:w16se="http://schemas.microsoft.com/office/word/2015/wordml/symex" xmlns:wpg="http://schemas.microsoft.com/office/word/2010/wordprocessingGroup" xmlns:wpi="http://schemas.microsoft.com/office/word/2010/wordprocessingInk" xmlns:wne="http://schemas.microsoft.com/office/word/2006/wordml" xmlns:wps="http://schemas.microsoft.com/office/word/2010/wordprocessingShape" mc:Ignorable="w14 w15 w16se wp14">
   <w15:commentEx w15:paraId="600F2917" w15:done="0"/>
   <w15:commentEx w15:paraId="45809B3B" w15:done="0"/>
   <w15:commentEx w15:paraId="46660BD6" w15:done="0"/>
@@ -7362,7 +7443,7 @@
 </file>
 
 <file path=word/endnotes.xml><?xml version="1.0" encoding="utf-8"?>
-<w:endnotes xmlns:wpc="http://schemas.microsoft.com/office/word/2010/wordprocessingCanvas" xmlns:cx="http://schemas.microsoft.com/office/drawing/2014/chartex" xmlns:cx1="http://schemas.microsoft.com/office/drawing/2015/9/8/chartex" xmlns:cx2="http://schemas.microsoft.com/office/drawing/2015/10/21/chartex" xmlns:cx3="http://schemas.microsoft.com/office/drawing/2016/5/9/chartex" xmlns:cx4="http://schemas.microsoft.com/office/drawing/2016/5/10/chartex" xmlns:cx5="http://schemas.microsoft.com/office/drawing/2016/5/11/chartex" xmlns:cx6="http://schemas.microsoft.com/office/drawing/2016/5/12/chartex" xmlns:cx7="http://schemas.microsoft.com/office/drawing/2016/5/13/chartex" xmlns:cx8="http://schemas.microsoft.com/office/drawing/2016/5/14/chartex" xmlns:mc="http://schemas.openxmlformats.org/markup-compatibility/2006" xmlns:aink="http://schemas.microsoft.com/office/drawing/2016/ink" xmlns:am3d="http://schemas.microsoft.com/office/drawing/2017/model3d" xmlns:o="urn:schemas-microsoft-com:office:office" xmlns:oel="http://schemas.microsoft.com/office/2019/extlst" xmlns:r="http://schemas.openxmlformats.org/officeDocument/2006/relationships" xmlns:m="http://schemas.openxmlformats.org/officeDocument/2006/math" xmlns:v="urn:schemas-microsoft-com:vml" xmlns:wp14="http://schemas.microsoft.com/office/word/2010/wordprocessingDrawing" xmlns:wp="http://schemas.openxmlformats.org/drawingml/2006/wordprocessingDrawing" xmlns:w10="urn:schemas-microsoft-com:office:word" xmlns:w="http://schemas.openxmlformats.org/wordprocessingml/2006/main" xmlns:w14="http://schemas.microsoft.com/office/word/2010/wordml" xmlns:w15="http://schemas.microsoft.com/office/word/2012/wordml" xmlns:w16cex="http://schemas.microsoft.com/office/word/2018/wordml/cex" xmlns:w16cid="http://schemas.microsoft.com/office/word/2016/wordml/cid" xmlns:w16="http://schemas.microsoft.com/office/word/2018/wordml" xmlns:w16sdtdh="http://schemas.microsoft.com/office/word/2020/wordml/sdtdatahash" xmlns:w16se="http://schemas.microsoft.com/office/word/2015/wordml/symex" xmlns:wpg="http://schemas.microsoft.com/office/word/2010/wordprocessingGroup" xmlns:wpi="http://schemas.microsoft.com/office/word/2010/wordprocessingInk" xmlns:wne="http://schemas.microsoft.com/office/word/2006/wordml" xmlns:wps="http://schemas.microsoft.com/office/word/2010/wordprocessingShape" mc:Ignorable="w14 w15 w16se w16cid w16 w16cex w16sdtdh wp14">
+<w:endnotes xmlns:wpc="http://schemas.microsoft.com/office/word/2010/wordprocessingCanvas" xmlns:cx="http://schemas.microsoft.com/office/drawing/2014/chartex" xmlns:mc="http://schemas.openxmlformats.org/markup-compatibility/2006" xmlns:o="urn:schemas-microsoft-com:office:office" xmlns:r="http://schemas.openxmlformats.org/officeDocument/2006/relationships" xmlns:m="http://schemas.openxmlformats.org/officeDocument/2006/math" xmlns:v="urn:schemas-microsoft-com:vml" xmlns:wp14="http://schemas.microsoft.com/office/word/2010/wordprocessingDrawing" xmlns:wp="http://schemas.openxmlformats.org/drawingml/2006/wordprocessingDrawing" xmlns:w10="urn:schemas-microsoft-com:office:word" xmlns:w="http://schemas.openxmlformats.org/wordprocessingml/2006/main" xmlns:w14="http://schemas.microsoft.com/office/word/2010/wordml" xmlns:w15="http://schemas.microsoft.com/office/word/2012/wordml" xmlns:w16se="http://schemas.microsoft.com/office/word/2015/wordml/symex" xmlns:wpg="http://schemas.microsoft.com/office/word/2010/wordprocessingGroup" xmlns:wpi="http://schemas.microsoft.com/office/word/2010/wordprocessingInk" xmlns:wne="http://schemas.microsoft.com/office/word/2006/wordml" xmlns:wps="http://schemas.microsoft.com/office/word/2010/wordprocessingShape" mc:Ignorable="w14 w15 w16se wp14">
   <w:endnote w:type="separator" w:id="-1">
     <w:p>
       <w:pPr>
@@ -7387,7 +7468,7 @@
 </file>
 
 <file path=word/footer1.xml><?xml version="1.0" encoding="utf-8"?>
-<w:ftr xmlns:wpc="http://schemas.microsoft.com/office/word/2010/wordprocessingCanvas" xmlns:cx="http://schemas.microsoft.com/office/drawing/2014/chartex" xmlns:cx1="http://schemas.microsoft.com/office/drawing/2015/9/8/chartex" xmlns:cx2="http://schemas.microsoft.com/office/drawing/2015/10/21/chartex" xmlns:cx3="http://schemas.microsoft.com/office/drawing/2016/5/9/chartex" xmlns:cx4="http://schemas.microsoft.com/office/drawing/2016/5/10/chartex" xmlns:cx5="http://schemas.microsoft.com/office/drawing/2016/5/11/chartex" xmlns:cx6="http://schemas.microsoft.com/office/drawing/2016/5/12/chartex" xmlns:cx7="http://schemas.microsoft.com/office/drawing/2016/5/13/chartex" xmlns:cx8="http://schemas.microsoft.com/office/drawing/2016/5/14/chartex" xmlns:mc="http://schemas.openxmlformats.org/markup-compatibility/2006" xmlns:aink="http://schemas.microsoft.com/office/drawing/2016/ink" xmlns:am3d="http://schemas.microsoft.com/office/drawing/2017/model3d" xmlns:o="urn:schemas-microsoft-com:office:office" xmlns:oel="http://schemas.microsoft.com/office/2019/extlst" xmlns:r="http://schemas.openxmlformats.org/officeDocument/2006/relationships" xmlns:m="http://schemas.openxmlformats.org/officeDocument/2006/math" xmlns:v="urn:schemas-microsoft-com:vml" xmlns:wp14="http://schemas.microsoft.com/office/word/2010/wordprocessingDrawing" xmlns:wp="http://schemas.openxmlformats.org/drawingml/2006/wordprocessingDrawing" xmlns:w10="urn:schemas-microsoft-com:office:word" xmlns:w="http://schemas.openxmlformats.org/wordprocessingml/2006/main" xmlns:w14="http://schemas.microsoft.com/office/word/2010/wordml" xmlns:w15="http://schemas.microsoft.com/office/word/2012/wordml" xmlns:w16cex="http://schemas.microsoft.com/office/word/2018/wordml/cex" xmlns:w16cid="http://schemas.microsoft.com/office/word/2016/wordml/cid" xmlns:w16="http://schemas.microsoft.com/office/word/2018/wordml" xmlns:w16sdtdh="http://schemas.microsoft.com/office/word/2020/wordml/sdtdatahash" xmlns:w16se="http://schemas.microsoft.com/office/word/2015/wordml/symex" xmlns:wpg="http://schemas.microsoft.com/office/word/2010/wordprocessingGroup" xmlns:wpi="http://schemas.microsoft.com/office/word/2010/wordprocessingInk" xmlns:wne="http://schemas.microsoft.com/office/word/2006/wordml" xmlns:wps="http://schemas.microsoft.com/office/word/2010/wordprocessingShape" mc:Ignorable="w14 w15 w16se w16cid w16 w16cex w16sdtdh wp14">
+<w:ftr xmlns:wpc="http://schemas.microsoft.com/office/word/2010/wordprocessingCanvas" xmlns:cx="http://schemas.microsoft.com/office/drawing/2014/chartex" xmlns:mc="http://schemas.openxmlformats.org/markup-compatibility/2006" xmlns:o="urn:schemas-microsoft-com:office:office" xmlns:r="http://schemas.openxmlformats.org/officeDocument/2006/relationships" xmlns:m="http://schemas.openxmlformats.org/officeDocument/2006/math" xmlns:v="urn:schemas-microsoft-com:vml" xmlns:wp14="http://schemas.microsoft.com/office/word/2010/wordprocessingDrawing" xmlns:wp="http://schemas.openxmlformats.org/drawingml/2006/wordprocessingDrawing" xmlns:w10="urn:schemas-microsoft-com:office:word" xmlns:w="http://schemas.openxmlformats.org/wordprocessingml/2006/main" xmlns:w14="http://schemas.microsoft.com/office/word/2010/wordml" xmlns:w15="http://schemas.microsoft.com/office/word/2012/wordml" xmlns:w16se="http://schemas.microsoft.com/office/word/2015/wordml/symex" xmlns:wpg="http://schemas.microsoft.com/office/word/2010/wordprocessingGroup" xmlns:wpi="http://schemas.microsoft.com/office/word/2010/wordprocessingInk" xmlns:wne="http://schemas.microsoft.com/office/word/2006/wordml" xmlns:wps="http://schemas.microsoft.com/office/word/2010/wordprocessingShape" mc:Ignorable="w14 w15 w16se wp14">
   <w:sdt>
     <w:sdtPr>
       <w:id w:val="1850443322"/>
@@ -7396,6 +7477,7 @@
         <w:docPartUnique/>
       </w:docPartObj>
     </w:sdtPr>
+    <w:sdtEndPr/>
     <w:sdtContent>
       <w:sdt>
         <w:sdtPr>
@@ -7405,6 +7487,7 @@
             <w:docPartUnique/>
           </w:docPartObj>
         </w:sdtPr>
+        <w:sdtEndPr/>
         <w:sdtContent>
           <w:p>
             <w:pPr>
@@ -7451,7 +7534,7 @@
                 <w:bCs/>
                 <w:noProof/>
               </w:rPr>
-              <w:t>5</w:t>
+              <w:t>11</w:t>
             </w:r>
             <w:r>
               <w:rPr>
@@ -7503,7 +7586,7 @@
                 <w:bCs/>
                 <w:noProof/>
               </w:rPr>
-              <w:t>10</w:t>
+              <w:t>11</w:t>
             </w:r>
             <w:r>
               <w:rPr>
@@ -7531,7 +7614,7 @@
 </file>
 
 <file path=word/footnotes.xml><?xml version="1.0" encoding="utf-8"?>
-<w:footnotes xmlns:wpc="http://schemas.microsoft.com/office/word/2010/wordprocessingCanvas" xmlns:cx="http://schemas.microsoft.com/office/drawing/2014/chartex" xmlns:cx1="http://schemas.microsoft.com/office/drawing/2015/9/8/chartex" xmlns:cx2="http://schemas.microsoft.com/office/drawing/2015/10/21/chartex" xmlns:cx3="http://schemas.microsoft.com/office/drawing/2016/5/9/chartex" xmlns:cx4="http://schemas.microsoft.com/office/drawing/2016/5/10/chartex" xmlns:cx5="http://schemas.microsoft.com/office/drawing/2016/5/11/chartex" xmlns:cx6="http://schemas.microsoft.com/office/drawing/2016/5/12/chartex" xmlns:cx7="http://schemas.microsoft.com/office/drawing/2016/5/13/chartex" xmlns:cx8="http://schemas.microsoft.com/office/drawing/2016/5/14/chartex" xmlns:mc="http://schemas.openxmlformats.org/markup-compatibility/2006" xmlns:aink="http://schemas.microsoft.com/office/drawing/2016/ink" xmlns:am3d="http://schemas.microsoft.com/office/drawing/2017/model3d" xmlns:o="urn:schemas-microsoft-com:office:office" xmlns:oel="http://schemas.microsoft.com/office/2019/extlst" xmlns:r="http://schemas.openxmlformats.org/officeDocument/2006/relationships" xmlns:m="http://schemas.openxmlformats.org/officeDocument/2006/math" xmlns:v="urn:schemas-microsoft-com:vml" xmlns:wp14="http://schemas.microsoft.com/office/word/2010/wordprocessingDrawing" xmlns:wp="http://schemas.openxmlformats.org/drawingml/2006/wordprocessingDrawing" xmlns:w10="urn:schemas-microsoft-com:office:word" xmlns:w="http://schemas.openxmlformats.org/wordprocessingml/2006/main" xmlns:w14="http://schemas.microsoft.com/office/word/2010/wordml" xmlns:w15="http://schemas.microsoft.com/office/word/2012/wordml" xmlns:w16cex="http://schemas.microsoft.com/office/word/2018/wordml/cex" xmlns:w16cid="http://schemas.microsoft.com/office/word/2016/wordml/cid" xmlns:w16="http://schemas.microsoft.com/office/word/2018/wordml" xmlns:w16sdtdh="http://schemas.microsoft.com/office/word/2020/wordml/sdtdatahash" xmlns:w16se="http://schemas.microsoft.com/office/word/2015/wordml/symex" xmlns:wpg="http://schemas.microsoft.com/office/word/2010/wordprocessingGroup" xmlns:wpi="http://schemas.microsoft.com/office/word/2010/wordprocessingInk" xmlns:wne="http://schemas.microsoft.com/office/word/2006/wordml" xmlns:wps="http://schemas.microsoft.com/office/word/2010/wordprocessingShape" mc:Ignorable="w14 w15 w16se w16cid w16 w16cex w16sdtdh wp14">
+<w:footnotes xmlns:wpc="http://schemas.microsoft.com/office/word/2010/wordprocessingCanvas" xmlns:cx="http://schemas.microsoft.com/office/drawing/2014/chartex" xmlns:mc="http://schemas.openxmlformats.org/markup-compatibility/2006" xmlns:o="urn:schemas-microsoft-com:office:office" xmlns:r="http://schemas.openxmlformats.org/officeDocument/2006/relationships" xmlns:m="http://schemas.openxmlformats.org/officeDocument/2006/math" xmlns:v="urn:schemas-microsoft-com:vml" xmlns:wp14="http://schemas.microsoft.com/office/word/2010/wordprocessingDrawing" xmlns:wp="http://schemas.openxmlformats.org/drawingml/2006/wordprocessingDrawing" xmlns:w10="urn:schemas-microsoft-com:office:word" xmlns:w="http://schemas.openxmlformats.org/wordprocessingml/2006/main" xmlns:w14="http://schemas.microsoft.com/office/word/2010/wordml" xmlns:w15="http://schemas.microsoft.com/office/word/2012/wordml" xmlns:w16se="http://schemas.microsoft.com/office/word/2015/wordml/symex" xmlns:wpg="http://schemas.microsoft.com/office/word/2010/wordprocessingGroup" xmlns:wpi="http://schemas.microsoft.com/office/word/2010/wordprocessingInk" xmlns:wne="http://schemas.microsoft.com/office/word/2006/wordml" xmlns:wps="http://schemas.microsoft.com/office/word/2010/wordprocessingShape" mc:Ignorable="w14 w15 w16se wp14">
   <w:footnote w:type="separator" w:id="-1">
     <w:p>
       <w:pPr>
@@ -7556,7 +7639,7 @@
 </file>
 
 <file path=word/header1.xml><?xml version="1.0" encoding="utf-8"?>
-<w:hdr xmlns:wpc="http://schemas.microsoft.com/office/word/2010/wordprocessingCanvas" xmlns:cx="http://schemas.microsoft.com/office/drawing/2014/chartex" xmlns:cx1="http://schemas.microsoft.com/office/drawing/2015/9/8/chartex" xmlns:cx2="http://schemas.microsoft.com/office/drawing/2015/10/21/chartex" xmlns:cx3="http://schemas.microsoft.com/office/drawing/2016/5/9/chartex" xmlns:cx4="http://schemas.microsoft.com/office/drawing/2016/5/10/chartex" xmlns:cx5="http://schemas.microsoft.com/office/drawing/2016/5/11/chartex" xmlns:cx6="http://schemas.microsoft.com/office/drawing/2016/5/12/chartex" xmlns:cx7="http://schemas.microsoft.com/office/drawing/2016/5/13/chartex" xmlns:cx8="http://schemas.microsoft.com/office/drawing/2016/5/14/chartex" xmlns:mc="http://schemas.openxmlformats.org/markup-compatibility/2006" xmlns:aink="http://schemas.microsoft.com/office/drawing/2016/ink" xmlns:am3d="http://schemas.microsoft.com/office/drawing/2017/model3d" xmlns:o="urn:schemas-microsoft-com:office:office" xmlns:oel="http://schemas.microsoft.com/office/2019/extlst" xmlns:r="http://schemas.openxmlformats.org/officeDocument/2006/relationships" xmlns:m="http://schemas.openxmlformats.org/officeDocument/2006/math" xmlns:v="urn:schemas-microsoft-com:vml" xmlns:wp14="http://schemas.microsoft.com/office/word/2010/wordprocessingDrawing" xmlns:wp="http://schemas.openxmlformats.org/drawingml/2006/wordprocessingDrawing" xmlns:w10="urn:schemas-microsoft-com:office:word" xmlns:w="http://schemas.openxmlformats.org/wordprocessingml/2006/main" xmlns:w14="http://schemas.microsoft.com/office/word/2010/wordml" xmlns:w15="http://schemas.microsoft.com/office/word/2012/wordml" xmlns:w16cex="http://schemas.microsoft.com/office/word/2018/wordml/cex" xmlns:w16cid="http://schemas.microsoft.com/office/word/2016/wordml/cid" xmlns:w16="http://schemas.microsoft.com/office/word/2018/wordml" xmlns:w16sdtdh="http://schemas.microsoft.com/office/word/2020/wordml/sdtdatahash" xmlns:w16se="http://schemas.microsoft.com/office/word/2015/wordml/symex" xmlns:wpg="http://schemas.microsoft.com/office/word/2010/wordprocessingGroup" xmlns:wpi="http://schemas.microsoft.com/office/word/2010/wordprocessingInk" xmlns:wne="http://schemas.microsoft.com/office/word/2006/wordml" xmlns:wps="http://schemas.microsoft.com/office/word/2010/wordprocessingShape" mc:Ignorable="w14 w15 w16se w16cid w16 w16cex w16sdtdh wp14">
+<w:hdr xmlns:wpc="http://schemas.microsoft.com/office/word/2010/wordprocessingCanvas" xmlns:cx="http://schemas.microsoft.com/office/drawing/2014/chartex" xmlns:mc="http://schemas.openxmlformats.org/markup-compatibility/2006" xmlns:o="urn:schemas-microsoft-com:office:office" xmlns:r="http://schemas.openxmlformats.org/officeDocument/2006/relationships" xmlns:m="http://schemas.openxmlformats.org/officeDocument/2006/math" xmlns:v="urn:schemas-microsoft-com:vml" xmlns:wp14="http://schemas.microsoft.com/office/word/2010/wordprocessingDrawing" xmlns:wp="http://schemas.openxmlformats.org/drawingml/2006/wordprocessingDrawing" xmlns:w10="urn:schemas-microsoft-com:office:word" xmlns:w="http://schemas.openxmlformats.org/wordprocessingml/2006/main" xmlns:w14="http://schemas.microsoft.com/office/word/2010/wordml" xmlns:w15="http://schemas.microsoft.com/office/word/2012/wordml" xmlns:w16se="http://schemas.microsoft.com/office/word/2015/wordml/symex" xmlns:wpg="http://schemas.microsoft.com/office/word/2010/wordprocessingGroup" xmlns:wpi="http://schemas.microsoft.com/office/word/2010/wordprocessingInk" xmlns:wne="http://schemas.microsoft.com/office/word/2006/wordml" xmlns:wps="http://schemas.microsoft.com/office/word/2010/wordprocessingShape" mc:Ignorable="w14 w15 w16se wp14">
   <w:p>
     <w:pPr>
       <w:pStyle w:val="Header"/>
@@ -7571,7 +7654,6 @@
       <w:rPr>
         <w:noProof/>
         <w:u w:val="single"/>
-        <w:lang w:val="vi-VN"/>
       </w:rPr>
       <mc:AlternateContent>
         <mc:Choice Requires="wps">
@@ -7623,7 +7705,7 @@
             </wp:anchor>
           </w:drawing>
         </mc:Choice>
-        <mc:Fallback>
+        <mc:Fallback xmlns:cx1="http://schemas.microsoft.com/office/drawing/2015/9/8/chartex" xmlns:cx2="http://schemas.microsoft.com/office/drawing/2015/10/21/chartex" xmlns:cx3="http://schemas.microsoft.com/office/drawing/2016/5/9/chartex" xmlns:cx4="http://schemas.microsoft.com/office/drawing/2016/5/10/chartex" xmlns:cx5="http://schemas.microsoft.com/office/drawing/2016/5/11/chartex" xmlns:cx6="http://schemas.microsoft.com/office/drawing/2016/5/12/chartex" xmlns:cx7="http://schemas.microsoft.com/office/drawing/2016/5/13/chartex" xmlns:cx8="http://schemas.microsoft.com/office/drawing/2016/5/14/chartex" xmlns:aink="http://schemas.microsoft.com/office/drawing/2016/ink" xmlns:am3d="http://schemas.microsoft.com/office/drawing/2017/model3d" xmlns:oel="http://schemas.microsoft.com/office/2019/extlst" xmlns:w16cex="http://schemas.microsoft.com/office/word/2018/wordml/cex" xmlns:w16cid="http://schemas.microsoft.com/office/word/2016/wordml/cid" xmlns:w16="http://schemas.microsoft.com/office/word/2018/wordml" xmlns:w16sdtdh="http://schemas.microsoft.com/office/word/2020/wordml/sdtdatahash">
           <w:pict>
             <v:line w14:anchorId="7E488127" id="Straight Connector 1" o:spid="_x0000_s1026" style="position:absolute;z-index:251659264;visibility:visible;mso-wrap-style:square;mso-wrap-distance-left:9pt;mso-wrap-distance-top:0;mso-wrap-distance-right:9pt;mso-wrap-distance-bottom:0;mso-position-horizontal:absolute;mso-position-horizontal-relative:text;mso-position-vertical:absolute;mso-position-vertical-relative:text" from="135pt,14.5pt" to="286.5pt,14.5pt" o:gfxdata="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" strokecolor="black [3200]" strokeweight=".5pt">
               <v:stroke joinstyle="miter"/>
@@ -7665,7 +7747,7 @@
 </file>
 
 <file path=word/numbering.xml><?xml version="1.0" encoding="utf-8"?>
-<w:numbering xmlns:wpc="http://schemas.microsoft.com/office/word/2010/wordprocessingCanvas" xmlns:cx="http://schemas.microsoft.com/office/drawing/2014/chartex" xmlns:cx1="http://schemas.microsoft.com/office/drawing/2015/9/8/chartex" xmlns:cx2="http://schemas.microsoft.com/office/drawing/2015/10/21/chartex" xmlns:cx3="http://schemas.microsoft.com/office/drawing/2016/5/9/chartex" xmlns:cx4="http://schemas.microsoft.com/office/drawing/2016/5/10/chartex" xmlns:cx5="http://schemas.microsoft.com/office/drawing/2016/5/11/chartex" xmlns:cx6="http://schemas.microsoft.com/office/drawing/2016/5/12/chartex" xmlns:cx7="http://schemas.microsoft.com/office/drawing/2016/5/13/chartex" xmlns:cx8="http://schemas.microsoft.com/office/drawing/2016/5/14/chartex" xmlns:mc="http://schemas.openxmlformats.org/markup-compatibility/2006" xmlns:aink="http://schemas.microsoft.com/office/drawing/2016/ink" xmlns:am3d="http://schemas.microsoft.com/office/drawing/2017/model3d" xmlns:o="urn:schemas-microsoft-com:office:office" xmlns:oel="http://schemas.microsoft.com/office/2019/extlst" xmlns:r="http://schemas.openxmlformats.org/officeDocument/2006/relationships" xmlns:m="http://schemas.openxmlformats.org/officeDocument/2006/math" xmlns:v="urn:schemas-microsoft-com:vml" xmlns:wp14="http://schemas.microsoft.com/office/word/2010/wordprocessingDrawing" xmlns:wp="http://schemas.openxmlformats.org/drawingml/2006/wordprocessingDrawing" xmlns:w10="urn:schemas-microsoft-com:office:word" xmlns:w="http://schemas.openxmlformats.org/wordprocessingml/2006/main" xmlns:w14="http://schemas.microsoft.com/office/word/2010/wordml" xmlns:w15="http://schemas.microsoft.com/office/word/2012/wordml" xmlns:w16cex="http://schemas.microsoft.com/office/word/2018/wordml/cex" xmlns:w16cid="http://schemas.microsoft.com/office/word/2016/wordml/cid" xmlns:w16="http://schemas.microsoft.com/office/word/2018/wordml" xmlns:w16sdtdh="http://schemas.microsoft.com/office/word/2020/wordml/sdtdatahash" xmlns:w16se="http://schemas.microsoft.com/office/word/2015/wordml/symex" xmlns:wpg="http://schemas.microsoft.com/office/word/2010/wordprocessingGroup" xmlns:wpi="http://schemas.microsoft.com/office/word/2010/wordprocessingInk" xmlns:wne="http://schemas.microsoft.com/office/word/2006/wordml" xmlns:wps="http://schemas.microsoft.com/office/word/2010/wordprocessingShape" mc:Ignorable="w14 w15 w16se w16cid w16 w16cex w16sdtdh wp14">
+<w:numbering xmlns:wpc="http://schemas.microsoft.com/office/word/2010/wordprocessingCanvas" xmlns:cx="http://schemas.microsoft.com/office/drawing/2014/chartex" xmlns:mc="http://schemas.openxmlformats.org/markup-compatibility/2006" xmlns:o="urn:schemas-microsoft-com:office:office" xmlns:r="http://schemas.openxmlformats.org/officeDocument/2006/relationships" xmlns:m="http://schemas.openxmlformats.org/officeDocument/2006/math" xmlns:v="urn:schemas-microsoft-com:vml" xmlns:wp14="http://schemas.microsoft.com/office/word/2010/wordprocessingDrawing" xmlns:wp="http://schemas.openxmlformats.org/drawingml/2006/wordprocessingDrawing" xmlns:w10="urn:schemas-microsoft-com:office:word" xmlns:w="http://schemas.openxmlformats.org/wordprocessingml/2006/main" xmlns:w14="http://schemas.microsoft.com/office/word/2010/wordml" xmlns:w15="http://schemas.microsoft.com/office/word/2012/wordml" xmlns:w16se="http://schemas.microsoft.com/office/word/2015/wordml/symex" xmlns:wpg="http://schemas.microsoft.com/office/word/2010/wordprocessingGroup" xmlns:wpi="http://schemas.microsoft.com/office/word/2010/wordprocessingInk" xmlns:wne="http://schemas.microsoft.com/office/word/2006/wordml" xmlns:wps="http://schemas.microsoft.com/office/word/2010/wordprocessingShape" mc:Ignorable="w14 w15 w16se wp14">
   <w:abstractNum w:abstractNumId="0" w15:restartNumberingAfterBreak="0">
     <w:nsid w:val="0859622C"/>
     <w:multiLevelType w:val="multilevel"/>
@@ -11317,92 +11399,92 @@
       </w:rPr>
     </w:lvl>
   </w:abstractNum>
-  <w:num w:numId="1" w16cid:durableId="922838567">
+  <w:num w:numId="1">
     <w:abstractNumId w:val="11"/>
   </w:num>
-  <w:num w:numId="2" w16cid:durableId="229193772">
+  <w:num w:numId="2">
     <w:abstractNumId w:val="5"/>
   </w:num>
-  <w:num w:numId="3" w16cid:durableId="756097491">
+  <w:num w:numId="3">
     <w:abstractNumId w:val="14"/>
   </w:num>
-  <w:num w:numId="4" w16cid:durableId="1554731419">
+  <w:num w:numId="4">
     <w:abstractNumId w:val="21"/>
   </w:num>
-  <w:num w:numId="5" w16cid:durableId="1838841340">
+  <w:num w:numId="5">
     <w:abstractNumId w:val="19"/>
   </w:num>
-  <w:num w:numId="6" w16cid:durableId="1360740783">
+  <w:num w:numId="6">
     <w:abstractNumId w:val="7"/>
   </w:num>
-  <w:num w:numId="7" w16cid:durableId="832066692">
+  <w:num w:numId="7">
     <w:abstractNumId w:val="25"/>
   </w:num>
-  <w:num w:numId="8" w16cid:durableId="1853105463">
+  <w:num w:numId="8">
     <w:abstractNumId w:val="22"/>
   </w:num>
-  <w:num w:numId="9" w16cid:durableId="1452626365">
+  <w:num w:numId="9">
     <w:abstractNumId w:val="18"/>
   </w:num>
-  <w:num w:numId="10" w16cid:durableId="1377657202">
+  <w:num w:numId="10">
     <w:abstractNumId w:val="26"/>
   </w:num>
-  <w:num w:numId="11" w16cid:durableId="2126806989">
+  <w:num w:numId="11">
     <w:abstractNumId w:val="8"/>
   </w:num>
-  <w:num w:numId="12" w16cid:durableId="1367834489">
+  <w:num w:numId="12">
     <w:abstractNumId w:val="6"/>
   </w:num>
-  <w:num w:numId="13" w16cid:durableId="554851530">
+  <w:num w:numId="13">
     <w:abstractNumId w:val="24"/>
   </w:num>
-  <w:num w:numId="14" w16cid:durableId="1755471346">
+  <w:num w:numId="14">
     <w:abstractNumId w:val="17"/>
   </w:num>
-  <w:num w:numId="15" w16cid:durableId="1305426653">
+  <w:num w:numId="15">
     <w:abstractNumId w:val="15"/>
   </w:num>
-  <w:num w:numId="16" w16cid:durableId="1247501217">
+  <w:num w:numId="16">
     <w:abstractNumId w:val="10"/>
   </w:num>
-  <w:num w:numId="17" w16cid:durableId="704869335">
+  <w:num w:numId="17">
     <w:abstractNumId w:val="16"/>
   </w:num>
-  <w:num w:numId="18" w16cid:durableId="1234393296">
+  <w:num w:numId="18">
     <w:abstractNumId w:val="0"/>
   </w:num>
-  <w:num w:numId="19" w16cid:durableId="1549802940">
+  <w:num w:numId="19">
     <w:abstractNumId w:val="13"/>
   </w:num>
-  <w:num w:numId="20" w16cid:durableId="742407882">
+  <w:num w:numId="20">
     <w:abstractNumId w:val="4"/>
   </w:num>
-  <w:num w:numId="21" w16cid:durableId="1101410217">
+  <w:num w:numId="21">
     <w:abstractNumId w:val="23"/>
   </w:num>
-  <w:num w:numId="22" w16cid:durableId="186214984">
+  <w:num w:numId="22">
     <w:abstractNumId w:val="12"/>
   </w:num>
-  <w:num w:numId="23" w16cid:durableId="242689251">
+  <w:num w:numId="23">
     <w:abstractNumId w:val="9"/>
   </w:num>
-  <w:num w:numId="24" w16cid:durableId="713775879">
+  <w:num w:numId="24">
     <w:abstractNumId w:val="2"/>
   </w:num>
-  <w:num w:numId="25" w16cid:durableId="2069570642">
+  <w:num w:numId="25">
     <w:abstractNumId w:val="1"/>
   </w:num>
-  <w:num w:numId="26" w16cid:durableId="110126678">
+  <w:num w:numId="26">
     <w:abstractNumId w:val="3"/>
   </w:num>
-  <w:num w:numId="27" w16cid:durableId="1042680777">
+  <w:num w:numId="27">
     <w:abstractNumId w:val="20"/>
   </w:num>
 </w:numbering>
 </file>
 
 <file path=word/people.xml><?xml version="1.0" encoding="utf-8"?>
-<w15:people xmlns:wpc="http://schemas.microsoft.com/office/word/2010/wordprocessingCanvas" xmlns:cx="http://schemas.microsoft.com/office/drawing/2014/chartex" xmlns:cx1="http://schemas.microsoft.com/office/drawing/2015/9/8/chartex" xmlns:cx2="http://schemas.microsoft.com/office/drawing/2015/10/21/chartex" xmlns:cx3="http://schemas.microsoft.com/office/drawing/2016/5/9/chartex" xmlns:cx4="http://schemas.microsoft.com/office/drawing/2016/5/10/chartex" xmlns:cx5="http://schemas.microsoft.com/office/drawing/2016/5/11/chartex" xmlns:cx6="http://schemas.microsoft.com/office/drawing/2016/5/12/chartex" xmlns:cx7="http://schemas.microsoft.com/office/drawing/2016/5/13/chartex" xmlns:cx8="http://schemas.microsoft.com/office/drawing/2016/5/14/chartex" xmlns:mc="http://schemas.openxmlformats.org/markup-compatibility/2006" xmlns:aink="http://schemas.microsoft.com/office/drawing/2016/ink" xmlns:am3d="http://schemas.microsoft.com/office/drawing/2017/model3d" xmlns:o="urn:schemas-microsoft-com:office:office" xmlns:oel="http://schemas.microsoft.com/office/2019/extlst" xmlns:r="http://schemas.openxmlformats.org/officeDocument/2006/relationships" xmlns:m="http://schemas.openxmlformats.org/officeDocument/2006/math" xmlns:v="urn:schemas-microsoft-com:vml" xmlns:wp14="http://schemas.microsoft.com/office/word/2010/wordprocessingDrawing" xmlns:wp="http://schemas.openxmlformats.org/drawingml/2006/wordprocessingDrawing" xmlns:w10="urn:schemas-microsoft-com:office:word" xmlns:w="http://schemas.openxmlformats.org/wordprocessingml/2006/main" xmlns:w14="http://schemas.microsoft.com/office/word/2010/wordml" xmlns:w15="http://schemas.microsoft.com/office/word/2012/wordml" xmlns:w16cex="http://schemas.microsoft.com/office/word/2018/wordml/cex" xmlns:w16cid="http://schemas.microsoft.com/office/word/2016/wordml/cid" xmlns:w16="http://schemas.microsoft.com/office/word/2018/wordml" xmlns:w16sdtdh="http://schemas.microsoft.com/office/word/2020/wordml/sdtdatahash" xmlns:w16se="http://schemas.microsoft.com/office/word/2015/wordml/symex" xmlns:wpg="http://schemas.microsoft.com/office/word/2010/wordprocessingGroup" xmlns:wpi="http://schemas.microsoft.com/office/word/2010/wordprocessingInk" xmlns:wne="http://schemas.microsoft.com/office/word/2006/wordml" xmlns:wps="http://schemas.microsoft.com/office/word/2010/wordprocessingShape" mc:Ignorable="w14 w15 w16se w16cid w16 w16cex w16sdtdh wp14">
+<w15:people xmlns:wpc="http://schemas.microsoft.com/office/word/2010/wordprocessingCanvas" xmlns:cx="http://schemas.microsoft.com/office/drawing/2014/chartex" xmlns:mc="http://schemas.openxmlformats.org/markup-compatibility/2006" xmlns:o="urn:schemas-microsoft-com:office:office" xmlns:r="http://schemas.openxmlformats.org/officeDocument/2006/relationships" xmlns:m="http://schemas.openxmlformats.org/officeDocument/2006/math" xmlns:v="urn:schemas-microsoft-com:vml" xmlns:wp14="http://schemas.microsoft.com/office/word/2010/wordprocessingDrawing" xmlns:wp="http://schemas.openxmlformats.org/drawingml/2006/wordprocessingDrawing" xmlns:w10="urn:schemas-microsoft-com:office:word" xmlns:w="http://schemas.openxmlformats.org/wordprocessingml/2006/main" xmlns:w14="http://schemas.microsoft.com/office/word/2010/wordml" xmlns:w15="http://schemas.microsoft.com/office/word/2012/wordml" xmlns:w16se="http://schemas.microsoft.com/office/word/2015/wordml/symex" xmlns:wpg="http://schemas.microsoft.com/office/word/2010/wordprocessingGroup" xmlns:wpi="http://schemas.microsoft.com/office/word/2010/wordprocessingInk" xmlns:wne="http://schemas.microsoft.com/office/word/2006/wordml" xmlns:wps="http://schemas.microsoft.com/office/word/2010/wordprocessingShape" mc:Ignorable="w14 w15 w16se wp14">
   <w15:person w15:author="Long Vu">
     <w15:presenceInfo w15:providerId="Windows Live" w15:userId="6ccd61bac3f81929"/>
   </w15:person>
@@ -11410,7 +11492,7 @@
 </file>
 
 <file path=word/styles.xml><?xml version="1.0" encoding="utf-8"?>
-<w:styles xmlns:mc="http://schemas.openxmlformats.org/markup-compatibility/2006" xmlns:r="http://schemas.openxmlformats.org/officeDocument/2006/relationships" xmlns:w="http://schemas.openxmlformats.org/wordprocessingml/2006/main" xmlns:w14="http://schemas.microsoft.com/office/word/2010/wordml" xmlns:w15="http://schemas.microsoft.com/office/word/2012/wordml" xmlns:w16cex="http://schemas.microsoft.com/office/word/2018/wordml/cex" xmlns:w16cid="http://schemas.microsoft.com/office/word/2016/wordml/cid" xmlns:w16="http://schemas.microsoft.com/office/word/2018/wordml" xmlns:w16sdtdh="http://schemas.microsoft.com/office/word/2020/wordml/sdtdatahash" xmlns:w16se="http://schemas.microsoft.com/office/word/2015/wordml/symex" mc:Ignorable="w14 w15 w16se w16cid w16 w16cex w16sdtdh">
+<w:styles xmlns:mc="http://schemas.openxmlformats.org/markup-compatibility/2006" xmlns:r="http://schemas.openxmlformats.org/officeDocument/2006/relationships" xmlns:w="http://schemas.openxmlformats.org/wordprocessingml/2006/main" xmlns:w14="http://schemas.microsoft.com/office/word/2010/wordml" xmlns:w15="http://schemas.microsoft.com/office/word/2012/wordml" xmlns:w16se="http://schemas.microsoft.com/office/word/2015/wordml/symex" mc:Ignorable="w14 w15 w16se">
   <w:docDefaults>
     <w:rPrDefault>
       <w:rPr>
@@ -11426,7 +11508,7 @@
       </w:pPr>
     </w:pPrDefault>
   </w:docDefaults>
-  <w:latentStyles w:defLockedState="0" w:defUIPriority="99" w:defSemiHidden="0" w:defUnhideWhenUsed="0" w:defQFormat="0" w:count="376">
+  <w:latentStyles w:defLockedState="0" w:defUIPriority="99" w:defSemiHidden="0" w:defUnhideWhenUsed="0" w:defQFormat="0" w:count="371">
     <w:lsdException w:name="Normal" w:uiPriority="0" w:qFormat="1"/>
     <w:lsdException w:name="heading 1" w:uiPriority="9" w:qFormat="1"/>
     <w:lsdException w:name="heading 2" w:semiHidden="1" w:uiPriority="9" w:unhideWhenUsed="1" w:qFormat="1"/>
@@ -11798,11 +11880,6 @@
     <w:lsdException w:name="List Table 5 Dark Accent 6" w:uiPriority="50"/>
     <w:lsdException w:name="List Table 6 Colorful Accent 6" w:uiPriority="51"/>
     <w:lsdException w:name="List Table 7 Colorful Accent 6" w:uiPriority="52"/>
-    <w:lsdException w:name="Mention" w:semiHidden="1" w:unhideWhenUsed="1"/>
-    <w:lsdException w:name="Smart Hyperlink" w:semiHidden="1" w:unhideWhenUsed="1"/>
-    <w:lsdException w:name="Hashtag" w:semiHidden="1" w:unhideWhenUsed="1"/>
-    <w:lsdException w:name="Unresolved Mention" w:semiHidden="1" w:unhideWhenUsed="1"/>
-    <w:lsdException w:name="Smart Link" w:semiHidden="1" w:unhideWhenUsed="1"/>
   </w:latentStyles>
   <w:style w:type="paragraph" w:default="1" w:styleId="Normal">
     <w:name w:val="Normal"/>
@@ -12722,7 +12799,7 @@
 </file>
 
 <file path=customXml/itemProps1.xml><?xml version="1.0" encoding="utf-8"?>
-<ds:datastoreItem xmlns:ds="http://schemas.openxmlformats.org/officeDocument/2006/customXml" ds:itemID="{FB925526-9478-4B9B-9F44-0BF391942D26}">
+<ds:datastoreItem xmlns:ds="http://schemas.openxmlformats.org/officeDocument/2006/customXml" ds:itemID="{BB0A6BF4-AF3D-4270-B9E1-6278499BBC60}">
   <ds:schemaRefs>
     <ds:schemaRef ds:uri="http://schemas.openxmlformats.org/officeDocument/2006/bibliography"/>
   </ds:schemaRefs>

</xml_diff>

<commit_message>
IV.2.1. Front End(hình 6)
</commit_message>
<xml_diff>
--- a/RequirementSpecification.docx
+++ b/RequirementSpecification.docx
@@ -2287,8 +2287,8 @@
         <w:pStyle w:val="2"/>
         <w:jc w:val="both"/>
       </w:pPr>
+      <w:bookmarkStart w:id="2" w:name="_Toc476658486"/>
       <w:commentRangeStart w:id="0"/>
-      <w:bookmarkStart w:id="2" w:name="_Toc476658486"/>
       <w:r>
         <w:t>Thuật ngữ</w:t>
       </w:r>
@@ -4547,6 +4547,12 @@
                   <w:insideH w:val="single" w:color="auto" w:sz="4" w:space="0"/>
                   <w:insideV w:val="single" w:color="auto" w:sz="4" w:space="0"/>
                 </w:tblBorders>
+                <w:tblCellMar>
+                  <w:top w:w="15" w:type="dxa"/>
+                  <w:left w:w="15" w:type="dxa"/>
+                  <w:bottom w:w="15" w:type="dxa"/>
+                  <w:right w:w="15" w:type="dxa"/>
+                </w:tblCellMar>
               </w:tblPrEx>
               <w:trPr>
                 <w:tblCellSpacing w:w="15" w:type="dxa"/>
@@ -5062,8 +5068,8 @@
         <w:pStyle w:val="3"/>
         <w:jc w:val="both"/>
       </w:pPr>
+      <w:bookmarkStart w:id="10" w:name="_Toc476658493"/>
       <w:commentRangeStart w:id="5"/>
-      <w:bookmarkStart w:id="10" w:name="_Toc476658493"/>
       <w:r>
         <w:rPr>
           <w:lang w:val="vi-VN"/>
@@ -5245,8 +5251,8 @@
           <w:lang w:val="vi-VN"/>
         </w:rPr>
       </w:pPr>
+      <w:bookmarkStart w:id="13" w:name="_Toc476658496"/>
       <w:commentRangeStart w:id="7"/>
-      <w:bookmarkStart w:id="13" w:name="_Toc476658496"/>
       <w:r>
         <w:rPr>
           <w:lang w:val="vi-VN"/>
@@ -5545,8 +5551,6 @@
           </wp:inline>
         </w:drawing>
       </w:r>
-      <w:bookmarkStart w:id="32" w:name="_GoBack"/>
-      <w:bookmarkEnd w:id="32"/>
     </w:p>
     <w:p>
       <w:pPr>
@@ -5706,13 +5710,21 @@
       <w:pPr>
         <w:keepNext/>
         <w:jc w:val="center"/>
-      </w:pPr>
-      <w:r>
+        <w:rPr>
+          <w:rFonts w:hint="default"/>
+          <w:lang w:val="en-US"/>
+        </w:rPr>
+      </w:pPr>
+      <w:r>
+        <w:rPr>
+          <w:rFonts w:hint="default"/>
+          <w:lang w:val="en-US"/>
+        </w:rPr>
         <w:drawing>
-          <wp:inline distT="0" distB="0" distL="0" distR="0">
-            <wp:extent cx="5314950" cy="3063875"/>
-            <wp:effectExtent l="0" t="0" r="0" b="3175"/>
-            <wp:docPr id="5" name="Picture 5"/>
+          <wp:inline distT="0" distB="0" distL="114300" distR="114300">
+            <wp:extent cx="4655185" cy="8201660"/>
+            <wp:effectExtent l="0" t="0" r="8255" b="12700"/>
+            <wp:docPr id="7" name="Picture 7" descr="cnpm diagram.drawio (6)"/>
             <wp:cNvGraphicFramePr>
               <a:graphicFrameLocks xmlns:a="http://schemas.openxmlformats.org/drawingml/2006/main" noChangeAspect="1"/>
             </wp:cNvGraphicFramePr>
@@ -5720,7 +5732,7 @@
               <a:graphicData uri="http://schemas.openxmlformats.org/drawingml/2006/picture">
                 <pic:pic xmlns:pic="http://schemas.openxmlformats.org/drawingml/2006/picture">
                   <pic:nvPicPr>
-                    <pic:cNvPr id="5" name="Picture 5"/>
+                    <pic:cNvPr id="7" name="Picture 7" descr="cnpm diagram.drawio (6)"/>
                     <pic:cNvPicPr>
                       <a:picLocks noChangeAspect="1"/>
                     </pic:cNvPicPr>
@@ -5734,7 +5746,7 @@
                   <pic:spPr>
                     <a:xfrm>
                       <a:off x="0" y="0"/>
-                      <a:ext cx="5319599" cy="3066725"/>
+                      <a:ext cx="4655185" cy="8201660"/>
                     </a:xfrm>
                     <a:prstGeom prst="rect">
                       <a:avLst/>
@@ -5746,6 +5758,8 @@
           </wp:inline>
         </w:drawing>
       </w:r>
+      <w:bookmarkStart w:id="32" w:name="_GoBack"/>
+      <w:bookmarkEnd w:id="32"/>
     </w:p>
     <w:p>
       <w:pPr>
@@ -7225,7 +7239,7 @@
     <w:lsdException w:qFormat="1" w:unhideWhenUsed="0" w:uiPriority="10" w:semiHidden="0" w:name="Title"/>
     <w:lsdException w:uiPriority="99" w:name="Closing"/>
     <w:lsdException w:uiPriority="99" w:name="Signature"/>
-    <w:lsdException w:uiPriority="1" w:name="Default Paragraph Font"/>
+    <w:lsdException w:qFormat="1" w:uiPriority="1" w:name="Default Paragraph Font"/>
     <w:lsdException w:uiPriority="99" w:name="Body Text"/>
     <w:lsdException w:uiPriority="99" w:name="Body Text Indent"/>
     <w:lsdException w:uiPriority="99" w:name="List Continue"/>
@@ -7629,6 +7643,7 @@
     <w:name w:val="Default Paragraph Font"/>
     <w:semiHidden/>
     <w:unhideWhenUsed/>
+    <w:qFormat/>
     <w:uiPriority w:val="1"/>
   </w:style>
   <w:style w:type="table" w:default="1" w:styleId="12">

</xml_diff>